<commit_message>
Wprowadzenie do ćwiczenia 15
</commit_message>
<xml_diff>
--- a/Ćw 15 budowanie aplikacji/PiWDP15 Budowanie aplikacji.docx
+++ b/Ćw 15 budowanie aplikacji/PiWDP15 Budowanie aplikacji.docx
@@ -785,7 +785,7 @@
               <w:fldChar w:fldCharType="begin"/>
             </w:r>
             <w:r>
-              <w:instrText xml:space="preserve"> REF _Ref440890146 \h </w:instrText>
+              <w:instrText xml:space="preserve"> REF _Ref472360402 \h </w:instrText>
             </w:r>
             <w:r>
               <w:fldChar w:fldCharType="separate"/>
@@ -794,7 +794,7 @@
               <w:rPr>
                 <w:b/>
               </w:rPr>
-              <w:t>Struktura VI-Server</w:t>
+              <w:t>Poprawa struktury aplikacji</w:t>
             </w:r>
             <w:r>
               <w:fldChar w:fldCharType="end"/>
@@ -815,7 +815,7 @@
               <w:fldChar w:fldCharType="begin"/>
             </w:r>
             <w:r>
-              <w:instrText xml:space="preserve"> PAGEREF _Ref440890146 \h </w:instrText>
+              <w:instrText xml:space="preserve"> PAGEREF _Ref472360402 \h </w:instrText>
             </w:r>
             <w:r>
               <w:fldChar w:fldCharType="separate"/>
@@ -860,7 +860,7 @@
               <w:fldChar w:fldCharType="begin"/>
             </w:r>
             <w:r>
-              <w:instrText xml:space="preserve"> REF _Ref440890159 \h </w:instrText>
+              <w:instrText xml:space="preserve"> REF _Ref472362517 \h </w:instrText>
             </w:r>
             <w:r>
               <w:fldChar w:fldCharType="separate"/>
@@ -869,7 +869,7 @@
               <w:rPr>
                 <w:b/>
               </w:rPr>
-              <w:t>Budowa hierarchiczna komponentów panelu</w:t>
+              <w:t>Kompilacja aplikacji do programu wykonywalnego</w:t>
             </w:r>
             <w:r>
               <w:fldChar w:fldCharType="end"/>
@@ -890,7 +890,7 @@
               <w:fldChar w:fldCharType="begin"/>
             </w:r>
             <w:r>
-              <w:instrText xml:space="preserve"> PAGEREF _Ref440890159 \h </w:instrText>
+              <w:instrText xml:space="preserve"> PAGEREF _Ref472362517 \h </w:instrText>
             </w:r>
             <w:r>
               <w:fldChar w:fldCharType="separate"/>
@@ -899,7 +899,7 @@
               <w:rPr>
                 <w:noProof/>
               </w:rPr>
-              <w:t>3</w:t>
+              <w:t>4</w:t>
             </w:r>
             <w:r>
               <w:fldChar w:fldCharType="end"/>
@@ -937,24 +937,6 @@
             <w:pPr>
               <w:spacing w:before="120" w:after="120"/>
             </w:pPr>
-            <w:r>
-              <w:fldChar w:fldCharType="begin"/>
-            </w:r>
-            <w:r>
-              <w:instrText xml:space="preserve"> REF _Ref440890163 \h </w:instrText>
-            </w:r>
-            <w:r>
-              <w:fldChar w:fldCharType="separate"/>
-            </w:r>
-            <w:r>
-              <w:rPr>
-                <w:b/>
-              </w:rPr>
-              <w:t>Programowa obsługa właściwości i metod obiektów</w:t>
-            </w:r>
-            <w:r>
-              <w:fldChar w:fldCharType="end"/>
-            </w:r>
           </w:p>
         </w:tc>
         <w:tc>
@@ -967,24 +949,6 @@
               <w:spacing w:before="120" w:after="120"/>
               <w:jc w:val="right"/>
             </w:pPr>
-            <w:r>
-              <w:fldChar w:fldCharType="begin"/>
-            </w:r>
-            <w:r>
-              <w:instrText xml:space="preserve"> PAGEREF _Ref440890163 \h </w:instrText>
-            </w:r>
-            <w:r>
-              <w:fldChar w:fldCharType="separate"/>
-            </w:r>
-            <w:r>
-              <w:rPr>
-                <w:noProof/>
-              </w:rPr>
-              <w:t>4</w:t>
-            </w:r>
-            <w:r>
-              <w:fldChar w:fldCharType="end"/>
-            </w:r>
           </w:p>
         </w:tc>
       </w:tr>
@@ -1018,24 +982,6 @@
             <w:pPr>
               <w:spacing w:before="120" w:after="120"/>
             </w:pPr>
-            <w:r>
-              <w:fldChar w:fldCharType="begin"/>
-            </w:r>
-            <w:r>
-              <w:instrText xml:space="preserve"> REF _Ref440890168 \h </w:instrText>
-            </w:r>
-            <w:r>
-              <w:fldChar w:fldCharType="separate"/>
-            </w:r>
-            <w:r>
-              <w:rPr>
-                <w:b/>
-              </w:rPr>
-              <w:t>Programowa obsługa metod</w:t>
-            </w:r>
-            <w:r>
-              <w:fldChar w:fldCharType="end"/>
-            </w:r>
           </w:p>
         </w:tc>
         <w:tc>
@@ -1048,24 +994,6 @@
               <w:spacing w:before="120" w:after="120"/>
               <w:jc w:val="right"/>
             </w:pPr>
-            <w:r>
-              <w:fldChar w:fldCharType="begin"/>
-            </w:r>
-            <w:r>
-              <w:instrText xml:space="preserve"> PAGEREF _Ref440890168 \h </w:instrText>
-            </w:r>
-            <w:r>
-              <w:fldChar w:fldCharType="separate"/>
-            </w:r>
-            <w:r>
-              <w:rPr>
-                <w:noProof/>
-              </w:rPr>
-              <w:t>6</w:t>
-            </w:r>
-            <w:r>
-              <w:fldChar w:fldCharType="end"/>
-            </w:r>
           </w:p>
         </w:tc>
       </w:tr>
@@ -1139,7 +1067,7 @@
               <w:rPr>
                 <w:noProof/>
               </w:rPr>
-              <w:t>6</w:t>
+              <w:t>5</w:t>
             </w:r>
             <w:r>
               <w:fldChar w:fldCharType="end"/>
@@ -1214,7 +1142,7 @@
               <w:rPr>
                 <w:noProof/>
               </w:rPr>
-              <w:t>6</w:t>
+              <w:t>5</w:t>
             </w:r>
             <w:r>
               <w:fldChar w:fldCharType="end"/>
@@ -1289,7 +1217,7 @@
               <w:rPr>
                 <w:noProof/>
               </w:rPr>
-              <w:t>6</w:t>
+              <w:t>5</w:t>
             </w:r>
             <w:r>
               <w:fldChar w:fldCharType="end"/>
@@ -1364,7 +1292,7 @@
               <w:rPr>
                 <w:noProof/>
               </w:rPr>
-              <w:t>6</w:t>
+              <w:t>5</w:t>
             </w:r>
             <w:r>
               <w:fldChar w:fldCharType="end"/>
@@ -1445,7 +1373,7 @@
               <w:rPr>
                 <w:noProof/>
               </w:rPr>
-              <w:t>6</w:t>
+              <w:t>5</w:t>
             </w:r>
             <w:r>
               <w:fldChar w:fldCharType="end"/>
@@ -1573,7 +1501,7 @@
               <w:rPr>
                 <w:noProof/>
               </w:rPr>
-              <w:t>8</w:t>
+              <w:t>6</w:t>
             </w:r>
             <w:r>
               <w:fldChar w:fldCharType="end"/>
@@ -1795,44 +1723,21 @@
               <w:spacing w:before="120" w:after="120"/>
             </w:pPr>
             <w:r>
-              <w:rPr>
-                <w:lang w:val="en-GB"/>
-              </w:rPr>
               <w:fldChar w:fldCharType="begin"/>
             </w:r>
             <w:r>
-              <w:instrText xml:space="preserve"> REF _Ref440886156 \h </w:instrText>
-            </w:r>
-            <w:r>
-              <w:rPr>
-                <w:lang w:val="en-GB"/>
-              </w:rPr>
-            </w:r>
-            <w:r>
-              <w:rPr>
-                <w:lang w:val="en-GB"/>
-              </w:rPr>
+              <w:instrText xml:space="preserve"> REF _Ref472360360 \h </w:instrText>
+            </w:r>
+            <w:r>
               <w:fldChar w:fldCharType="separate"/>
             </w:r>
             <w:r>
               <w:rPr>
                 <w:sz w:val="20"/>
               </w:rPr>
-              <w:t xml:space="preserve">Struktura właściwości kontrolki typu </w:t>
-            </w:r>
-            <w:proofErr w:type="spellStart"/>
-            <w:r>
-              <w:rPr>
-                <w:i/>
-                <w:sz w:val="20"/>
-              </w:rPr>
-              <w:t>Numeric</w:t>
-            </w:r>
-            <w:proofErr w:type="spellEnd"/>
-            <w:r>
-              <w:rPr>
-                <w:lang w:val="en-GB"/>
-              </w:rPr>
+              <w:t>Przykłady modyfikacji prowadzenia przewodów (połączenie z tunelem oraz przewód przechodzący przez węzeł).</w:t>
+            </w:r>
+            <w:r>
               <w:fldChar w:fldCharType="end"/>
             </w:r>
           </w:p>
@@ -1851,7 +1756,7 @@
               <w:fldChar w:fldCharType="begin"/>
             </w:r>
             <w:r>
-              <w:instrText xml:space="preserve"> PAGEREF _Ref440886156 \h </w:instrText>
+              <w:instrText xml:space="preserve"> PAGEREF _Ref472360360 \h </w:instrText>
             </w:r>
             <w:r>
               <w:fldChar w:fldCharType="separate"/>
@@ -1892,38 +1797,6 @@
             <w:pPr>
               <w:spacing w:before="120" w:after="120"/>
             </w:pPr>
-            <w:r>
-              <w:fldChar w:fldCharType="begin"/>
-            </w:r>
-            <w:r>
-              <w:instrText xml:space="preserve"> REF _Ref440887358 \h </w:instrText>
-            </w:r>
-            <w:r>
-              <w:fldChar w:fldCharType="separate"/>
-            </w:r>
-            <w:r>
-              <w:rPr>
-                <w:sz w:val="20"/>
-              </w:rPr>
-              <w:t xml:space="preserve">Terminal kontrolki </w:t>
-            </w:r>
-            <w:proofErr w:type="spellStart"/>
-            <w:r>
-              <w:rPr>
-                <w:sz w:val="20"/>
-              </w:rPr>
-              <w:t>Numeric</w:t>
-            </w:r>
-            <w:proofErr w:type="spellEnd"/>
-            <w:r>
-              <w:rPr>
-                <w:sz w:val="20"/>
-              </w:rPr>
-              <w:t xml:space="preserve"> (a), bezpośredni dostęp do właściwości (b), pośredni dostęp do właściwości (c)</w:t>
-            </w:r>
-            <w:r>
-              <w:fldChar w:fldCharType="end"/>
-            </w:r>
           </w:p>
         </w:tc>
         <w:tc>
@@ -1936,24 +1809,6 @@
               <w:spacing w:before="120" w:after="120"/>
               <w:jc w:val="right"/>
             </w:pPr>
-            <w:r>
-              <w:fldChar w:fldCharType="begin"/>
-            </w:r>
-            <w:r>
-              <w:instrText xml:space="preserve"> PAGEREF _Ref440887358 \h </w:instrText>
-            </w:r>
-            <w:r>
-              <w:fldChar w:fldCharType="separate"/>
-            </w:r>
-            <w:r>
-              <w:rPr>
-                <w:noProof/>
-              </w:rPr>
-              <w:t>5</w:t>
-            </w:r>
-            <w:r>
-              <w:fldChar w:fldCharType="end"/>
-            </w:r>
           </w:p>
         </w:tc>
       </w:tr>
@@ -1981,38 +1836,6 @@
             <w:pPr>
               <w:spacing w:before="120" w:after="120"/>
             </w:pPr>
-            <w:r>
-              <w:fldChar w:fldCharType="begin"/>
-            </w:r>
-            <w:r>
-              <w:instrText xml:space="preserve"> REF _Ref440889515 \h </w:instrText>
-            </w:r>
-            <w:r>
-              <w:fldChar w:fldCharType="separate"/>
-            </w:r>
-            <w:r>
-              <w:rPr>
-                <w:sz w:val="20"/>
-              </w:rPr>
-              <w:t xml:space="preserve">Kontrolka </w:t>
-            </w:r>
-            <w:proofErr w:type="spellStart"/>
-            <w:r>
-              <w:rPr>
-                <w:sz w:val="20"/>
-              </w:rPr>
-              <w:t>Numeric</w:t>
-            </w:r>
-            <w:proofErr w:type="spellEnd"/>
-            <w:r>
-              <w:rPr>
-                <w:sz w:val="20"/>
-              </w:rPr>
-              <w:t xml:space="preserve"> i obsługa jej przykładowych właściwości</w:t>
-            </w:r>
-            <w:r>
-              <w:fldChar w:fldCharType="end"/>
-            </w:r>
           </w:p>
         </w:tc>
         <w:tc>
@@ -2025,24 +1848,6 @@
               <w:spacing w:before="120" w:after="120"/>
               <w:jc w:val="right"/>
             </w:pPr>
-            <w:r>
-              <w:fldChar w:fldCharType="begin"/>
-            </w:r>
-            <w:r>
-              <w:instrText xml:space="preserve"> PAGEREF _Ref440889515 \h </w:instrText>
-            </w:r>
-            <w:r>
-              <w:fldChar w:fldCharType="separate"/>
-            </w:r>
-            <w:r>
-              <w:rPr>
-                <w:noProof/>
-              </w:rPr>
-              <w:t>5</w:t>
-            </w:r>
-            <w:r>
-              <w:fldChar w:fldCharType="end"/>
-            </w:r>
           </w:p>
         </w:tc>
       </w:tr>
@@ -2070,46 +1875,6 @@
             <w:pPr>
               <w:spacing w:before="120" w:after="120"/>
             </w:pPr>
-            <w:r>
-              <w:fldChar w:fldCharType="begin"/>
-            </w:r>
-            <w:r>
-              <w:instrText xml:space="preserve"> REF _Ref440889990 \h </w:instrText>
-            </w:r>
-            <w:r>
-              <w:fldChar w:fldCharType="separate"/>
-            </w:r>
-            <w:r>
-              <w:rPr>
-                <w:sz w:val="20"/>
-              </w:rPr>
-              <w:t xml:space="preserve">Metody komponentu </w:t>
-            </w:r>
-            <w:proofErr w:type="spellStart"/>
-            <w:r>
-              <w:rPr>
-                <w:sz w:val="20"/>
-              </w:rPr>
-              <w:t>Waveform</w:t>
-            </w:r>
-            <w:proofErr w:type="spellEnd"/>
-            <w:r>
-              <w:rPr>
-                <w:sz w:val="20"/>
-              </w:rPr>
-              <w:t xml:space="preserve"> </w:t>
-            </w:r>
-            <w:proofErr w:type="spellStart"/>
-            <w:r>
-              <w:rPr>
-                <w:sz w:val="20"/>
-              </w:rPr>
-              <w:t>Graph</w:t>
-            </w:r>
-            <w:proofErr w:type="spellEnd"/>
-            <w:r>
-              <w:fldChar w:fldCharType="end"/>
-            </w:r>
           </w:p>
         </w:tc>
         <w:tc>
@@ -2122,24 +1887,6 @@
               <w:spacing w:before="120" w:after="120"/>
               <w:jc w:val="right"/>
             </w:pPr>
-            <w:r>
-              <w:fldChar w:fldCharType="begin"/>
-            </w:r>
-            <w:r>
-              <w:instrText xml:space="preserve"> PAGEREF _Ref440889990 \h </w:instrText>
-            </w:r>
-            <w:r>
-              <w:fldChar w:fldCharType="separate"/>
-            </w:r>
-            <w:r>
-              <w:rPr>
-                <w:noProof/>
-              </w:rPr>
-              <w:t>6</w:t>
-            </w:r>
-            <w:r>
-              <w:fldChar w:fldCharType="end"/>
-            </w:r>
           </w:p>
         </w:tc>
       </w:tr>
@@ -2556,7 +2303,7 @@
         <w:jc w:val="both"/>
       </w:pPr>
       <w:r>
-        <w:t>Podstawą pracy struktury VI-Server,</w:t>
+        <w:t>Metodami poprawy aplikacji,</w:t>
       </w:r>
     </w:p>
     <w:p>
@@ -2574,7 +2321,23 @@
         <w:jc w:val="both"/>
       </w:pPr>
       <w:r>
-        <w:t>Podstawą programowania obiektowego w LabVIEW,</w:t>
+        <w:t xml:space="preserve">Zastosowaniem narzędzia </w:t>
+      </w:r>
+      <w:proofErr w:type="spellStart"/>
+      <w:r>
+        <w:t>Application</w:t>
+      </w:r>
+      <w:proofErr w:type="spellEnd"/>
+      <w:r>
+        <w:t xml:space="preserve"> </w:t>
+      </w:r>
+      <w:proofErr w:type="spellStart"/>
+      <w:r>
+        <w:t>Builder</w:t>
+      </w:r>
+      <w:proofErr w:type="spellEnd"/>
+      <w:r>
+        <w:t xml:space="preserve"> do kompilowania programu,</w:t>
       </w:r>
     </w:p>
     <w:p>
@@ -2592,43 +2355,26 @@
         <w:jc w:val="both"/>
       </w:pPr>
       <w:r>
-        <w:t>Bezpośrednimi i pośrednimi referencjami do obiektów – komponentów panelu,</w:t>
-      </w:r>
-    </w:p>
-    <w:p>
-      <w:pPr>
-        <w:numPr>
-          <w:ilvl w:val="0"/>
-          <w:numId w:val="5"/>
-        </w:numPr>
-        <w:tabs>
-          <w:tab w:val="clear" w:pos="1068"/>
-          <w:tab w:val="num" w:pos="360"/>
-        </w:tabs>
-        <w:spacing w:line="360" w:lineRule="auto"/>
-        <w:ind w:left="360"/>
-        <w:jc w:val="both"/>
-      </w:pPr>
-      <w:r>
-        <w:t>Programowym zarządzaniem właściwościami komponentów panelu,</w:t>
-      </w:r>
-    </w:p>
-    <w:p>
-      <w:pPr>
-        <w:numPr>
-          <w:ilvl w:val="0"/>
-          <w:numId w:val="5"/>
-        </w:numPr>
-        <w:tabs>
-          <w:tab w:val="clear" w:pos="1068"/>
-          <w:tab w:val="num" w:pos="360"/>
-        </w:tabs>
-        <w:spacing w:line="360" w:lineRule="auto"/>
-        <w:ind w:left="360"/>
-        <w:jc w:val="both"/>
-      </w:pPr>
-      <w:r>
-        <w:t>Programowym wywoływaniem metod komponentów panelu.</w:t>
+        <w:t xml:space="preserve">Zastosowaniem narzędzia </w:t>
+      </w:r>
+      <w:proofErr w:type="spellStart"/>
+      <w:r>
+        <w:t>Application</w:t>
+      </w:r>
+      <w:proofErr w:type="spellEnd"/>
+      <w:r>
+        <w:t xml:space="preserve"> </w:t>
+      </w:r>
+      <w:proofErr w:type="spellStart"/>
+      <w:r>
+        <w:t>Builder</w:t>
+      </w:r>
+      <w:proofErr w:type="spellEnd"/>
+      <w:r>
+        <w:t xml:space="preserve"> do tworzenia wersji instalacyjnej programu</w:t>
+      </w:r>
+      <w:r>
+        <w:t>.</w:t>
       </w:r>
     </w:p>
     <w:p>
@@ -2677,13 +2423,13 @@
           <w:b/>
         </w:rPr>
       </w:pPr>
-      <w:bookmarkStart w:id="3" w:name="_Ref440890146"/>
+      <w:bookmarkStart w:id="3" w:name="_Ref472360402"/>
       <w:bookmarkEnd w:id="2"/>
       <w:r>
         <w:rPr>
           <w:b/>
         </w:rPr>
-        <w:t>Struktura VI-Server</w:t>
+        <w:t>Poprawa struktury aplikacji</w:t>
       </w:r>
       <w:bookmarkEnd w:id="3"/>
     </w:p>
@@ -2694,21 +2440,26 @@
         <w:jc w:val="both"/>
       </w:pPr>
       <w:r>
-        <w:t>Ś</w:t>
-      </w:r>
-      <w:r>
-        <w:t xml:space="preserve">rodowisko programistyczne LabVIEW bazuje na programowaniu obiektowym (PO). Wszystkie komponenty panelu czołowego są tworzone zgodnie z PO, posiadają swoje właściwości i metody, do których programista może odwoływać się w trakcie pisania programów. Strukturą zarządzającą pracą PO jest LabVIEW VI Server, umożliwia on w sposób programowy kontrolować obiekty panelu czołowego, inne aplikacje VI. Umożliwia on dynamiczną edycję oraz uruchamianie plików VI z innej aplikacji tworząc np. aplikacje bazujące na strukturze wtyczek, lub </w:t>
-      </w:r>
-      <w:r>
-        <w:t xml:space="preserve">tworząc wielozadaniową aplikację z nadrzędnym plikiem VI wywołującym odpowiednie </w:t>
+        <w:t xml:space="preserve">W trakcie pisania aplikacji dochodzi do sytuacji, kiedy kod staje się mało czytelny. Należy wtedy zmodyfikować kod, aby poprawić czytelność, </w:t>
       </w:r>
       <w:proofErr w:type="spellStart"/>
       <w:r>
-        <w:t>SubVI</w:t>
+        <w:t>zarządzalność</w:t>
       </w:r>
       <w:proofErr w:type="spellEnd"/>
       <w:r>
-        <w:t xml:space="preserve"> w zależności od zadania do realizacji. LabVIEW VI Server umożliwia także pracę zdalną przez sieć.</w:t>
+        <w:t xml:space="preserve"> i stabilność. Pojęcie związane z poprawą kodu z angielskiego nazywa się </w:t>
+      </w:r>
+      <w:proofErr w:type="spellStart"/>
+      <w:r>
+        <w:rPr>
+          <w:b/>
+        </w:rPr>
+        <w:t>Refactoring</w:t>
+      </w:r>
+      <w:proofErr w:type="spellEnd"/>
+      <w:r>
+        <w:t xml:space="preserve"> i oznacza proces przeprojektowania oprogramowania w celu uczynienia go bardziej czytelnym zarządzanym w celu ułatwienia wprowadzania modyfikacji.</w:t>
       </w:r>
     </w:p>
     <w:p>
@@ -2716,33 +2467,55 @@
         <w:spacing w:line="360" w:lineRule="auto"/>
         <w:ind w:firstLine="708"/>
         <w:jc w:val="both"/>
-        <w:rPr>
-          <w:lang w:val="en-GB"/>
-        </w:rPr>
-      </w:pPr>
+      </w:pPr>
+      <w:r>
+        <w:t>Kod wymaga poprawy jeżeli:</w:t>
+      </w:r>
     </w:p>
     <w:p>
       <w:pPr>
         <w:pStyle w:val="Akapitzlist"/>
         <w:numPr>
-          <w:ilvl w:val="1"/>
-          <w:numId w:val="25"/>
+          <w:ilvl w:val="0"/>
+          <w:numId w:val="50"/>
         </w:numPr>
         <w:spacing w:line="360" w:lineRule="auto"/>
+        <w:ind w:left="426"/>
         <w:jc w:val="both"/>
-        <w:outlineLvl w:val="1"/>
-        <w:rPr>
-          <w:b/>
-        </w:rPr>
-      </w:pPr>
-      <w:bookmarkStart w:id="4" w:name="_Ref440890159"/>
-      <w:r>
-        <w:rPr>
-          <w:b/>
-        </w:rPr>
-        <w:t>Budowa hierarchiczna komponentów panelu</w:t>
-      </w:r>
-      <w:bookmarkEnd w:id="4"/>
+      </w:pPr>
+      <w:r>
+        <w:t>nie działa w sposób właściwy,</w:t>
+      </w:r>
+    </w:p>
+    <w:p>
+      <w:pPr>
+        <w:pStyle w:val="Akapitzlist"/>
+        <w:numPr>
+          <w:ilvl w:val="0"/>
+          <w:numId w:val="50"/>
+        </w:numPr>
+        <w:spacing w:line="360" w:lineRule="auto"/>
+        <w:ind w:left="426"/>
+        <w:jc w:val="both"/>
+      </w:pPr>
+      <w:r>
+        <w:t>realizuje tylko część wymagań,</w:t>
+      </w:r>
+    </w:p>
+    <w:p>
+      <w:pPr>
+        <w:pStyle w:val="Akapitzlist"/>
+        <w:numPr>
+          <w:ilvl w:val="0"/>
+          <w:numId w:val="50"/>
+        </w:numPr>
+        <w:spacing w:line="360" w:lineRule="auto"/>
+        <w:ind w:left="426"/>
+        <w:jc w:val="both"/>
+      </w:pPr>
+      <w:r>
+        <w:t>jest nieczytelny dla innych programistów lub ciężko wrócić do niego po dłuższej przerwie.</w:t>
+      </w:r>
     </w:p>
     <w:p>
       <w:pPr>
@@ -2751,10 +2524,224 @@
         <w:jc w:val="both"/>
       </w:pPr>
       <w:r>
-        <w:t xml:space="preserve">Jedną </w:t>
-      </w:r>
-      <w:r>
-        <w:t>z cech PO jest dziedziczenie polegające na tworzeniu hierarchii klas. Budowanie struktury klas polega na możliwości dziedziczenia pewnych właściwości z klas o mniejszym poziomie abstrakcji (rodzic) przez klasy o wyższym poziomie abstrakcji.</w:t>
+        <w:t xml:space="preserve">W trakcie poprawy struktury programu należy zwrócić uwagę na następujące </w:t>
+      </w:r>
+      <w:r>
+        <w:t>cechy pisania kodu w środowisku LabVIEW:</w:t>
+      </w:r>
+    </w:p>
+    <w:p>
+      <w:pPr>
+        <w:pStyle w:val="Akapitzlist"/>
+        <w:numPr>
+          <w:ilvl w:val="0"/>
+          <w:numId w:val="50"/>
+        </w:numPr>
+        <w:spacing w:line="360" w:lineRule="auto"/>
+        <w:ind w:left="426"/>
+        <w:jc w:val="both"/>
+      </w:pPr>
+      <w:r>
+        <w:t>niepotrzebne załamania przewodów,</w:t>
+      </w:r>
+    </w:p>
+    <w:p>
+      <w:pPr>
+        <w:pStyle w:val="Akapitzlist"/>
+        <w:numPr>
+          <w:ilvl w:val="0"/>
+          <w:numId w:val="50"/>
+        </w:numPr>
+        <w:spacing w:line="360" w:lineRule="auto"/>
+        <w:ind w:left="426"/>
+        <w:jc w:val="both"/>
+      </w:pPr>
+      <w:r>
+        <w:t>przewody dochodzące do boku struktury, ale nie wchodzą do tunelu,</w:t>
+      </w:r>
+    </w:p>
+    <w:p>
+      <w:pPr>
+        <w:pStyle w:val="Akapitzlist"/>
+        <w:numPr>
+          <w:ilvl w:val="0"/>
+          <w:numId w:val="50"/>
+        </w:numPr>
+        <w:spacing w:line="360" w:lineRule="auto"/>
+        <w:ind w:left="426"/>
+        <w:jc w:val="both"/>
+      </w:pPr>
+      <w:r>
+        <w:t>przewody zakryte są przez węzły programu,</w:t>
+      </w:r>
+    </w:p>
+    <w:p>
+      <w:pPr>
+        <w:pStyle w:val="Akapitzlist"/>
+        <w:numPr>
+          <w:ilvl w:val="0"/>
+          <w:numId w:val="50"/>
+        </w:numPr>
+        <w:spacing w:line="360" w:lineRule="auto"/>
+        <w:ind w:left="426"/>
+        <w:jc w:val="both"/>
+      </w:pPr>
+      <w:r>
+        <w:t xml:space="preserve">przygotowanie zrozumiałych ikon </w:t>
+      </w:r>
+      <w:proofErr w:type="spellStart"/>
+      <w:r>
+        <w:t>subVI</w:t>
+      </w:r>
+      <w:proofErr w:type="spellEnd"/>
+      <w:r>
+        <w:t xml:space="preserve"> prezentujących ukryty kod,</w:t>
+      </w:r>
+    </w:p>
+    <w:p>
+      <w:pPr>
+        <w:pStyle w:val="Akapitzlist"/>
+        <w:numPr>
+          <w:ilvl w:val="0"/>
+          <w:numId w:val="50"/>
+        </w:numPr>
+        <w:spacing w:line="360" w:lineRule="auto"/>
+        <w:ind w:left="426"/>
+        <w:jc w:val="both"/>
+      </w:pPr>
+      <w:r>
+        <w:t xml:space="preserve">przerwanie struktury przepływu danych </w:t>
+      </w:r>
+      <w:proofErr w:type="spellStart"/>
+      <w:r>
+        <w:t>dataflow</w:t>
+      </w:r>
+      <w:proofErr w:type="spellEnd"/>
+      <w:r>
+        <w:t>,</w:t>
+      </w:r>
+    </w:p>
+    <w:p>
+      <w:pPr>
+        <w:pStyle w:val="Akapitzlist"/>
+        <w:numPr>
+          <w:ilvl w:val="0"/>
+          <w:numId w:val="50"/>
+        </w:numPr>
+        <w:spacing w:line="360" w:lineRule="auto"/>
+        <w:ind w:left="426"/>
+        <w:jc w:val="both"/>
+      </w:pPr>
+      <w:r>
+        <w:t xml:space="preserve">zamknięcie powtarzających się fragmentów kodu w postaci plików </w:t>
+      </w:r>
+      <w:proofErr w:type="spellStart"/>
+      <w:r>
+        <w:t>subVI</w:t>
+      </w:r>
+      <w:proofErr w:type="spellEnd"/>
+      <w:r>
+        <w:t xml:space="preserve"> (modułowość),</w:t>
+      </w:r>
+    </w:p>
+    <w:p>
+      <w:pPr>
+        <w:pStyle w:val="Akapitzlist"/>
+        <w:numPr>
+          <w:ilvl w:val="0"/>
+          <w:numId w:val="50"/>
+        </w:numPr>
+        <w:spacing w:line="360" w:lineRule="auto"/>
+        <w:ind w:left="426"/>
+        <w:jc w:val="both"/>
+      </w:pPr>
+      <w:r>
+        <w:t>optymalizacja kodu z zastosowaniem wbudowanych funkcji LabVIEW,</w:t>
+      </w:r>
+    </w:p>
+    <w:p>
+      <w:pPr>
+        <w:pStyle w:val="Akapitzlist"/>
+        <w:numPr>
+          <w:ilvl w:val="0"/>
+          <w:numId w:val="50"/>
+        </w:numPr>
+        <w:spacing w:line="360" w:lineRule="auto"/>
+        <w:ind w:left="426"/>
+        <w:jc w:val="both"/>
+      </w:pPr>
+      <w:r>
+        <w:t>modyfikacja struktur danych i zapisanie ich w postaci definicji typu,</w:t>
+      </w:r>
+    </w:p>
+    <w:p>
+      <w:pPr>
+        <w:pStyle w:val="Akapitzlist"/>
+        <w:numPr>
+          <w:ilvl w:val="0"/>
+          <w:numId w:val="50"/>
+        </w:numPr>
+        <w:spacing w:line="360" w:lineRule="auto"/>
+        <w:ind w:left="426"/>
+        <w:jc w:val="both"/>
+      </w:pPr>
+      <w:r>
+        <w:t xml:space="preserve">redukcja zagnieżdżenia struktur </w:t>
+      </w:r>
+      <w:proofErr w:type="spellStart"/>
+      <w:r>
+        <w:rPr>
+          <w:i/>
+        </w:rPr>
+        <w:t>Case</w:t>
+      </w:r>
+      <w:proofErr w:type="spellEnd"/>
+      <w:r>
+        <w:t>,</w:t>
+      </w:r>
+    </w:p>
+    <w:p>
+      <w:pPr>
+        <w:pStyle w:val="Akapitzlist"/>
+        <w:numPr>
+          <w:ilvl w:val="0"/>
+          <w:numId w:val="50"/>
+        </w:numPr>
+        <w:spacing w:line="360" w:lineRule="auto"/>
+        <w:ind w:left="426"/>
+        <w:jc w:val="both"/>
+      </w:pPr>
+      <w:r>
+        <w:t>modyfikacja struktur programistycznych w celu uzyskania rozwiązań skalowalnych</w:t>
+      </w:r>
+      <w:r>
+        <w:t>,</w:t>
+      </w:r>
+    </w:p>
+    <w:p>
+      <w:pPr>
+        <w:pStyle w:val="Akapitzlist"/>
+        <w:numPr>
+          <w:ilvl w:val="0"/>
+          <w:numId w:val="50"/>
+        </w:numPr>
+        <w:spacing w:line="360" w:lineRule="auto"/>
+        <w:ind w:left="426"/>
+        <w:jc w:val="both"/>
+      </w:pPr>
+      <w:r>
+        <w:t xml:space="preserve">zmiana struktury aplikacji z bazującej na </w:t>
+      </w:r>
+      <w:proofErr w:type="spellStart"/>
+      <w:r>
+        <w:t>poolingu</w:t>
+      </w:r>
+      <w:proofErr w:type="spellEnd"/>
+      <w:r>
+        <w:t xml:space="preserve"> na bazującą na zdarzeniach</w:t>
+      </w:r>
+      <w:r>
+        <w:t>.</w:t>
       </w:r>
     </w:p>
     <w:p>
@@ -2764,56 +2751,45 @@
         <w:jc w:val="both"/>
       </w:pPr>
       <w:r>
-        <w:t xml:space="preserve">Przykładowa struktura właściwości została przedstawiona na </w:t>
+        <w:lastRenderedPageBreak/>
+        <w:t xml:space="preserve">Kod </w:t>
+      </w:r>
+      <w:r>
+        <w:t xml:space="preserve">niewłaściwie napisany, w którym nie wiadomo o co chodzi – niezdatny do jakiejkolwiek analizy nosi potoczną nazwę „spaghetti </w:t>
+      </w:r>
+      <w:proofErr w:type="spellStart"/>
+      <w:r>
+        <w:t>code</w:t>
+      </w:r>
+      <w:proofErr w:type="spellEnd"/>
+      <w:r>
+        <w:t xml:space="preserve">” – </w:t>
       </w:r>
       <w:r>
         <w:fldChar w:fldCharType="begin"/>
       </w:r>
       <w:r>
-        <w:instrText xml:space="preserve"> REF _Ref440886156 \r \h </w:instrText>
+        <w:instrText xml:space="preserve"> REF _Ref472360960 \n \h </w:instrText>
       </w:r>
       <w:r>
         <w:fldChar w:fldCharType="separate"/>
       </w:r>
       <w:r>
-        <w:t>Rys. 1</w:t>
+        <w:t>Rys. 2</w:t>
       </w:r>
       <w:r>
         <w:fldChar w:fldCharType="end"/>
       </w:r>
       <w:r>
-        <w:t xml:space="preserve">. Kontrolka </w:t>
-      </w:r>
-      <w:proofErr w:type="spellStart"/>
-      <w:r>
-        <w:rPr>
-          <w:i/>
-        </w:rPr>
-        <w:t>Numeric</w:t>
-      </w:r>
-      <w:proofErr w:type="spellEnd"/>
-      <w:r>
-        <w:t xml:space="preserve"> </w:t>
-      </w:r>
-      <w:r>
-        <w:t xml:space="preserve">dziedziczy z klas </w:t>
-      </w:r>
-      <w:proofErr w:type="spellStart"/>
-      <w:r>
-        <w:t>application</w:t>
-      </w:r>
-      <w:proofErr w:type="spellEnd"/>
-      <w:r>
-        <w:t xml:space="preserve"> oraz </w:t>
-      </w:r>
-      <w:proofErr w:type="spellStart"/>
-      <w:r>
-        <w:t>component</w:t>
-      </w:r>
-      <w:proofErr w:type="spellEnd"/>
-      <w:r>
-        <w:t>, posiada także specyficzne właściwości swojej klasy.</w:t>
-      </w:r>
+        <w:t>.</w:t>
+      </w:r>
+    </w:p>
+    <w:p>
+      <w:pPr>
+        <w:spacing w:line="360" w:lineRule="auto"/>
+        <w:ind w:firstLine="708"/>
+        <w:jc w:val="both"/>
+      </w:pPr>
     </w:p>
     <w:p>
       <w:pPr>
@@ -2825,12 +2801,11 @@
         <w:rPr>
           <w:noProof/>
         </w:rPr>
-        <w:lastRenderedPageBreak/>
         <w:drawing>
           <wp:inline distT="0" distB="0" distL="0" distR="0">
-            <wp:extent cx="1502512" cy="4759264"/>
-            <wp:effectExtent l="19050" t="0" r="2438" b="0"/>
-            <wp:docPr id="9" name="Obraz 6"/>
+            <wp:extent cx="4479798" cy="1212599"/>
+            <wp:effectExtent l="19050" t="0" r="0" b="0"/>
+            <wp:docPr id="3" name="Obraz 4"/>
             <wp:cNvGraphicFramePr>
               <a:graphicFrameLocks xmlns:a="http://schemas.openxmlformats.org/drawingml/2006/main" noChangeAspect="1"/>
             </wp:cNvGraphicFramePr>
@@ -2838,7 +2813,7 @@
               <a:graphicData uri="http://schemas.openxmlformats.org/drawingml/2006/picture">
                 <pic:pic xmlns:pic="http://schemas.openxmlformats.org/drawingml/2006/picture">
                   <pic:nvPicPr>
-                    <pic:cNvPr id="0" name="Picture 6"/>
+                    <pic:cNvPr id="0" name="Picture 4"/>
                     <pic:cNvPicPr>
                       <a:picLocks noChangeAspect="1" noChangeArrowheads="1"/>
                     </pic:cNvPicPr>
@@ -2853,7 +2828,7 @@
                   <pic:spPr bwMode="auto">
                     <a:xfrm>
                       <a:off x="0" y="0"/>
-                      <a:ext cx="1502931" cy="4760592"/>
+                      <a:ext cx="4480235" cy="1212717"/>
                     </a:xfrm>
                     <a:prstGeom prst="rect">
                       <a:avLst/>
@@ -2886,23 +2861,23 @@
           <w:sz w:val="20"/>
         </w:rPr>
       </w:pPr>
-      <w:bookmarkStart w:id="5" w:name="_Ref440886156"/>
+      <w:bookmarkStart w:id="4" w:name="_Ref472360360"/>
       <w:r>
         <w:rPr>
           <w:sz w:val="20"/>
         </w:rPr>
-        <w:t xml:space="preserve">Struktura właściwości kontrolki typu </w:t>
-      </w:r>
-      <w:proofErr w:type="spellStart"/>
-      <w:r>
-        <w:rPr>
-          <w:i/>
+        <w:t>Przykłady modyfikacji prowadzenia przewodów (połączenie z tunelem oraz przewód przechodzący przez węzeł).</w:t>
+      </w:r>
+      <w:bookmarkEnd w:id="4"/>
+    </w:p>
+    <w:p>
+      <w:pPr>
+        <w:pStyle w:val="Akapitzlist"/>
+        <w:spacing w:line="360" w:lineRule="auto"/>
+        <w:rPr>
           <w:sz w:val="20"/>
         </w:rPr>
-        <w:t>Numeric</w:t>
-      </w:r>
-      <w:bookmarkEnd w:id="5"/>
-      <w:proofErr w:type="spellEnd"/>
+      </w:pPr>
     </w:p>
     <w:p>
       <w:pPr>
@@ -2910,384 +2885,15 @@
         <w:ind w:firstLine="708"/>
         <w:jc w:val="both"/>
       </w:pPr>
-    </w:p>
-    <w:p>
-      <w:pPr>
-        <w:pStyle w:val="Akapitzlist"/>
-        <w:numPr>
-          <w:ilvl w:val="1"/>
-          <w:numId w:val="25"/>
-        </w:numPr>
-        <w:spacing w:line="360" w:lineRule="auto"/>
-        <w:jc w:val="both"/>
-        <w:outlineLvl w:val="1"/>
-        <w:rPr>
-          <w:b/>
-        </w:rPr>
-      </w:pPr>
-      <w:bookmarkStart w:id="6" w:name="_Ref440890163"/>
-      <w:r>
-        <w:rPr>
-          <w:b/>
-        </w:rPr>
-        <w:t>Programowa obsługa właściwości i metod obiektów</w:t>
-      </w:r>
-      <w:bookmarkEnd w:id="6"/>
-    </w:p>
-    <w:p>
-      <w:pPr>
-        <w:spacing w:line="360" w:lineRule="auto"/>
-        <w:ind w:firstLine="708"/>
-        <w:jc w:val="both"/>
-      </w:pPr>
-      <w:r>
-        <w:t xml:space="preserve">Właściwości komponentów panelu dostępne są w węzłach </w:t>
-      </w:r>
-      <w:r>
-        <w:rPr>
-          <w:b/>
-        </w:rPr>
-        <w:t xml:space="preserve">Property </w:t>
-      </w:r>
-      <w:proofErr w:type="spellStart"/>
-      <w:r>
-        <w:rPr>
-          <w:b/>
-        </w:rPr>
-        <w:t>Node</w:t>
-      </w:r>
-      <w:proofErr w:type="spellEnd"/>
-      <w:r>
-        <w:t xml:space="preserve">, natomiast metody w węzłach </w:t>
-      </w:r>
-      <w:proofErr w:type="spellStart"/>
-      <w:r>
-        <w:rPr>
-          <w:b/>
-        </w:rPr>
-        <w:t>Invoke</w:t>
-      </w:r>
-      <w:proofErr w:type="spellEnd"/>
-      <w:r>
-        <w:rPr>
-          <w:b/>
-        </w:rPr>
-        <w:t xml:space="preserve"> </w:t>
-      </w:r>
-      <w:proofErr w:type="spellStart"/>
-      <w:r>
-        <w:rPr>
-          <w:b/>
-        </w:rPr>
-        <w:t>Node</w:t>
-      </w:r>
-      <w:proofErr w:type="spellEnd"/>
-      <w:r>
-        <w:t>. Do</w:t>
-      </w:r>
-      <w:r>
-        <w:t>stęp do nich możliwy jest przez:</w:t>
-      </w:r>
-    </w:p>
-    <w:p>
-      <w:pPr>
-        <w:spacing w:line="360" w:lineRule="auto"/>
-        <w:ind w:firstLine="708"/>
-        <w:jc w:val="both"/>
-      </w:pPr>
-      <w:r>
-        <w:rPr>
-          <w:b/>
-        </w:rPr>
-        <w:t>PPM</w:t>
-      </w:r>
-      <w:r>
-        <w:t xml:space="preserve"> </w:t>
-      </w:r>
-      <w:r>
-        <w:sym w:font="Wingdings" w:char="F0E0"/>
-      </w:r>
-      <w:r>
-        <w:t xml:space="preserve"> </w:t>
-      </w:r>
-      <w:proofErr w:type="spellStart"/>
-      <w:r>
-        <w:rPr>
-          <w:b/>
-        </w:rPr>
-        <w:t>Create</w:t>
-      </w:r>
-      <w:proofErr w:type="spellEnd"/>
-      <w:r>
-        <w:t xml:space="preserve"> </w:t>
-      </w:r>
-      <w:r>
-        <w:sym w:font="Wingdings" w:char="F0E0"/>
-      </w:r>
-      <w:r>
-        <w:t xml:space="preserve"> </w:t>
-      </w:r>
-      <w:r>
-        <w:rPr>
-          <w:b/>
-        </w:rPr>
-        <w:t xml:space="preserve">Property </w:t>
-      </w:r>
-      <w:proofErr w:type="spellStart"/>
-      <w:r>
-        <w:rPr>
-          <w:b/>
-        </w:rPr>
-        <w:t>Node</w:t>
-      </w:r>
-      <w:proofErr w:type="spellEnd"/>
-      <w:r>
-        <w:t>/</w:t>
-      </w:r>
-      <w:proofErr w:type="spellStart"/>
-      <w:r>
-        <w:rPr>
-          <w:b/>
-        </w:rPr>
-        <w:t>Invoke</w:t>
-      </w:r>
-      <w:proofErr w:type="spellEnd"/>
-      <w:r>
-        <w:rPr>
-          <w:b/>
-        </w:rPr>
-        <w:t xml:space="preserve"> </w:t>
-      </w:r>
-      <w:proofErr w:type="spellStart"/>
-      <w:r>
-        <w:rPr>
-          <w:b/>
-        </w:rPr>
-        <w:t>Node</w:t>
-      </w:r>
-      <w:proofErr w:type="spellEnd"/>
-    </w:p>
-    <w:p>
-      <w:pPr>
-        <w:spacing w:line="360" w:lineRule="auto"/>
-        <w:jc w:val="both"/>
-      </w:pPr>
-      <w:r>
-        <w:t>oraz wybranie odpowiedniej właściwości/metody. Drugą metodą jest wybranie w oknie diagramu:</w:t>
-      </w:r>
-    </w:p>
-    <w:p>
-      <w:pPr>
-        <w:spacing w:line="360" w:lineRule="auto"/>
-        <w:ind w:firstLine="708"/>
-        <w:jc w:val="both"/>
-        <w:rPr>
-          <w:b/>
-          <w:lang w:val="en-GB"/>
-        </w:rPr>
-      </w:pPr>
-      <w:r>
-        <w:rPr>
-          <w:b/>
-          <w:lang w:val="en-GB"/>
-        </w:rPr>
-        <w:t>PPM</w:t>
-      </w:r>
-      <w:r>
-        <w:rPr>
-          <w:lang w:val="en-GB"/>
-        </w:rPr>
-        <w:t xml:space="preserve"> </w:t>
-      </w:r>
-      <w:r>
-        <w:sym w:font="Wingdings" w:char="F0E0"/>
-      </w:r>
-      <w:r>
-        <w:rPr>
-          <w:lang w:val="en-GB"/>
-        </w:rPr>
-        <w:t xml:space="preserve"> </w:t>
-      </w:r>
-      <w:r>
-        <w:rPr>
-          <w:b/>
-          <w:lang w:val="en-GB"/>
-        </w:rPr>
-        <w:t>Application</w:t>
-      </w:r>
-      <w:r>
-        <w:rPr>
-          <w:lang w:val="en-GB"/>
-        </w:rPr>
-        <w:t xml:space="preserve"> </w:t>
-      </w:r>
-      <w:r>
-        <w:sym w:font="Wingdings" w:char="F0E0"/>
-      </w:r>
-      <w:r>
-        <w:rPr>
-          <w:lang w:val="en-GB"/>
-        </w:rPr>
-        <w:t xml:space="preserve"> </w:t>
-      </w:r>
-      <w:r>
-        <w:rPr>
-          <w:b/>
-          <w:lang w:val="en-GB"/>
-        </w:rPr>
-        <w:t>Property Node</w:t>
-      </w:r>
-      <w:r>
-        <w:rPr>
-          <w:lang w:val="en-GB"/>
-        </w:rPr>
-        <w:t>/</w:t>
-      </w:r>
-      <w:r>
-        <w:rPr>
-          <w:b/>
-          <w:lang w:val="en-GB"/>
-        </w:rPr>
-        <w:t>Invoke Node</w:t>
-      </w:r>
-    </w:p>
-    <w:p>
-      <w:pPr>
-        <w:spacing w:line="360" w:lineRule="auto"/>
-        <w:jc w:val="both"/>
-      </w:pPr>
-      <w:r>
-        <w:t xml:space="preserve">W obydwu przypadkach zostanie utworzony węzeł właściwości/metody. </w:t>
-      </w:r>
-      <w:r>
-        <w:t xml:space="preserve">Jednak w drugim przypadku nie będzie on domyślnie powiązany z żadnym obiektem, wymagał będzie podanie referencji do obiektu: </w:t>
-      </w:r>
-      <w:r>
-        <w:rPr>
-          <w:b/>
-        </w:rPr>
-        <w:t>PPM</w:t>
-      </w:r>
-      <w:r>
-        <w:t xml:space="preserve"> </w:t>
-      </w:r>
-      <w:r>
-        <w:sym w:font="Wingdings" w:char="F0E0"/>
-      </w:r>
-      <w:r>
-        <w:t xml:space="preserve"> </w:t>
-      </w:r>
-      <w:proofErr w:type="spellStart"/>
-      <w:r>
-        <w:rPr>
-          <w:b/>
-        </w:rPr>
-        <w:t>Create</w:t>
-      </w:r>
-      <w:proofErr w:type="spellEnd"/>
-      <w:r>
-        <w:t xml:space="preserve"> </w:t>
-      </w:r>
-      <w:r>
-        <w:sym w:font="Wingdings" w:char="F0E0"/>
-      </w:r>
-      <w:r>
-        <w:t xml:space="preserve"> </w:t>
-      </w:r>
-      <w:proofErr w:type="spellStart"/>
-      <w:r>
-        <w:rPr>
-          <w:b/>
-        </w:rPr>
-        <w:t>Reference</w:t>
-      </w:r>
-      <w:proofErr w:type="spellEnd"/>
-      <w:r>
-        <w:t>.</w:t>
-      </w:r>
-    </w:p>
-    <w:p>
-      <w:pPr>
-        <w:spacing w:line="360" w:lineRule="auto"/>
-        <w:ind w:firstLine="708"/>
-        <w:jc w:val="both"/>
-      </w:pPr>
-      <w:r>
-        <w:t xml:space="preserve">W pierwszym przypadku mamy bezpośredni a w drugim pośredni dostęp do właściwości obiektu. Na </w:t>
-      </w:r>
-      <w:r>
-        <w:fldChar w:fldCharType="begin"/>
-      </w:r>
-      <w:r>
-        <w:instrText xml:space="preserve"> REF _Ref440887358 \r \h </w:instrText>
-      </w:r>
-      <w:r>
-        <w:fldChar w:fldCharType="separate"/>
-      </w:r>
-      <w:r>
-        <w:t>Rys. 2</w:t>
-      </w:r>
-      <w:r>
-        <w:fldChar w:fldCharType="end"/>
-      </w:r>
-      <w:r>
-        <w:t xml:space="preserve"> przedstawiono kontrolkę typu </w:t>
-      </w:r>
-      <w:proofErr w:type="spellStart"/>
-      <w:r>
-        <w:t>Numeric</w:t>
-      </w:r>
-      <w:proofErr w:type="spellEnd"/>
-      <w:r>
-        <w:t xml:space="preserve"> (a) oraz metodę </w:t>
-      </w:r>
-      <w:r>
-        <w:lastRenderedPageBreak/>
-        <w:t xml:space="preserve">bezpośrednią (b) oraz pośrednią (c) dostępu do właściwości </w:t>
-      </w:r>
-      <w:proofErr w:type="spellStart"/>
-      <w:r>
-        <w:rPr>
-          <w:b/>
-        </w:rPr>
-        <w:t>Value</w:t>
-      </w:r>
-      <w:proofErr w:type="spellEnd"/>
-      <w:r>
-        <w:t xml:space="preserve"> (wartość). Właściwość </w:t>
-      </w:r>
-      <w:proofErr w:type="spellStart"/>
-      <w:r>
-        <w:t>Value</w:t>
-      </w:r>
-      <w:proofErr w:type="spellEnd"/>
-      <w:r>
-        <w:t xml:space="preserve"> umożliwia w sposób programowy wprowadzanie wartości do kontrolki z poziomu aplikacji, cechą charakterystyczną programowej modyfikacji wartości jest fakt, że taka operacja nie jest wykrywana przez strukturę </w:t>
-      </w:r>
-      <w:proofErr w:type="spellStart"/>
-      <w:r>
-        <w:t>Event</w:t>
-      </w:r>
-      <w:proofErr w:type="spellEnd"/>
-      <w:r>
-        <w:t>.</w:t>
-      </w:r>
-    </w:p>
-    <w:p>
-      <w:pPr>
-        <w:spacing w:line="360" w:lineRule="auto"/>
-        <w:ind w:firstLine="708"/>
-        <w:jc w:val="center"/>
-      </w:pPr>
       <w:r>
         <w:rPr>
           <w:noProof/>
         </w:rPr>
         <w:drawing>
           <wp:inline distT="0" distB="0" distL="0" distR="0">
-            <wp:extent cx="4503194" cy="797357"/>
+            <wp:extent cx="4669993" cy="2628690"/>
             <wp:effectExtent l="19050" t="0" r="0" b="0"/>
-            <wp:docPr id="12" name="Obraz 8"/>
+            <wp:docPr id="17" name="Obraz 17" descr="http://www.paleotechnologist.net/wp-content/uploads/2011/09/LabVIEW_spaghetti_code.png"/>
             <wp:cNvGraphicFramePr>
               <a:graphicFrameLocks xmlns:a="http://schemas.openxmlformats.org/drawingml/2006/main" noChangeAspect="1"/>
             </wp:cNvGraphicFramePr>
@@ -3295,7 +2901,7 @@
               <a:graphicData uri="http://schemas.openxmlformats.org/drawingml/2006/picture">
                 <pic:pic xmlns:pic="http://schemas.openxmlformats.org/drawingml/2006/picture">
                   <pic:nvPicPr>
-                    <pic:cNvPr id="0" name="Picture 8"/>
+                    <pic:cNvPr id="0" name="Picture 17" descr="http://www.paleotechnologist.net/wp-content/uploads/2011/09/LabVIEW_spaghetti_code.png"/>
                     <pic:cNvPicPr>
                       <a:picLocks noChangeAspect="1" noChangeArrowheads="1"/>
                     </pic:cNvPicPr>
@@ -3310,7 +2916,7 @@
                   <pic:spPr bwMode="auto">
                     <a:xfrm>
                       <a:off x="0" y="0"/>
-                      <a:ext cx="4503036" cy="797329"/>
+                      <a:ext cx="4671864" cy="2629743"/>
                     </a:xfrm>
                     <a:prstGeom prst="rect">
                       <a:avLst/>
@@ -3343,34 +2949,46 @@
           <w:sz w:val="20"/>
         </w:rPr>
       </w:pPr>
-      <w:bookmarkStart w:id="7" w:name="_Ref440887358"/>
+      <w:bookmarkStart w:id="5" w:name="_Ref472360960"/>
       <w:r>
         <w:rPr>
           <w:sz w:val="20"/>
         </w:rPr>
-        <w:t xml:space="preserve">Terminal kontrolki </w:t>
+        <w:t xml:space="preserve">Niewłaściwie napisany „spaghetti </w:t>
       </w:r>
       <w:proofErr w:type="spellStart"/>
       <w:r>
         <w:rPr>
           <w:sz w:val="20"/>
         </w:rPr>
-        <w:t>Numeric</w:t>
+        <w:t>code</w:t>
       </w:r>
       <w:proofErr w:type="spellEnd"/>
       <w:r>
         <w:rPr>
           <w:sz w:val="20"/>
         </w:rPr>
-        <w:t xml:space="preserve"> (a), bezpośredni dostęp do właściwości (b), pośredni dostęp do właściwości</w:t>
+        <w:t>”</w:t>
       </w:r>
       <w:r>
         <w:rPr>
           <w:sz w:val="20"/>
         </w:rPr>
-        <w:t xml:space="preserve"> (c)</w:t>
-      </w:r>
-      <w:bookmarkEnd w:id="7"/>
+        <w:t>.</w:t>
+      </w:r>
+      <w:r>
+        <w:rPr>
+          <w:sz w:val="20"/>
+        </w:rPr>
+        <w:t xml:space="preserve"> [5]</w:t>
+      </w:r>
+      <w:bookmarkEnd w:id="5"/>
+      <w:r>
+        <w:rPr>
+          <w:sz w:val="20"/>
+        </w:rPr>
+        <w:t xml:space="preserve"> </w:t>
+      </w:r>
     </w:p>
     <w:p>
       <w:pPr>
@@ -3386,15 +3004,7 @@
         <w:jc w:val="both"/>
       </w:pPr>
       <w:r>
-        <w:t xml:space="preserve">Zaletą bezpośredniego dostępu jest łatwość i czytelność kodu, jednak może być zastosowana TYLKO w tym samym pliku VI, w którym znajduje się komponent, do którego odwołuje się, zaletami dostępu pośredniego jest możliwość modyfikacji właściwości wielu komponentów (o ile mają wspólną właściwość) oraz dostęp do właściwości z poziomu </w:t>
-      </w:r>
-      <w:proofErr w:type="spellStart"/>
-      <w:r>
-        <w:t>SubVI</w:t>
-      </w:r>
-      <w:proofErr w:type="spellEnd"/>
-      <w:r>
-        <w:t>.</w:t>
+        <w:t>Realizacja zadania poprawy struktury aplikacji polega na cyklicznym wprowadzaniu zmian oraz sprawdzaniu jego funkcjonalności. Jeżeli modyfikacja nie wpływa negatywnie na działanie aplikacji to może być zatwierdzona i można analizować następny fragment kodu.</w:t>
       </w:r>
     </w:p>
     <w:p>
@@ -3403,174 +3013,29 @@
         <w:ind w:firstLine="708"/>
         <w:jc w:val="both"/>
       </w:pPr>
-      <w:r>
-        <w:t xml:space="preserve">Pojedynczy węzeł </w:t>
-      </w:r>
-      <w:r>
+    </w:p>
+    <w:p>
+      <w:pPr>
+        <w:pStyle w:val="Akapitzlist"/>
+        <w:numPr>
+          <w:ilvl w:val="1"/>
+          <w:numId w:val="25"/>
+        </w:numPr>
+        <w:spacing w:line="360" w:lineRule="auto"/>
+        <w:jc w:val="both"/>
+        <w:outlineLvl w:val="1"/>
         <w:rPr>
           <w:b/>
         </w:rPr>
-        <w:t xml:space="preserve">Property </w:t>
-      </w:r>
-      <w:proofErr w:type="spellStart"/>
+      </w:pPr>
+      <w:bookmarkStart w:id="6" w:name="_Ref472362517"/>
       <w:r>
         <w:rPr>
           <w:b/>
         </w:rPr>
-        <w:t>Node</w:t>
-      </w:r>
-      <w:proofErr w:type="spellEnd"/>
-      <w:r>
-        <w:t xml:space="preserve"> może obsługiwać wiele </w:t>
-      </w:r>
-      <w:r>
-        <w:t xml:space="preserve">właściwości na raz, każda właściwość ma określony swój kierunek danych – wejście lub wyjście. Kierunek pojedynczej właściwości może być zmieniany </w:t>
-      </w:r>
-      <w:r>
-        <w:rPr>
-          <w:b/>
-        </w:rPr>
-        <w:t>PPM</w:t>
-      </w:r>
-      <w:r>
-        <w:t xml:space="preserve"> </w:t>
-      </w:r>
-      <w:r>
-        <w:sym w:font="Wingdings" w:char="F0E0"/>
-      </w:r>
-      <w:r>
-        <w:t xml:space="preserve"> </w:t>
-      </w:r>
-      <w:proofErr w:type="spellStart"/>
-      <w:r>
-        <w:rPr>
-          <w:b/>
-        </w:rPr>
-        <w:t>Change</w:t>
-      </w:r>
-      <w:proofErr w:type="spellEnd"/>
-      <w:r>
-        <w:rPr>
-          <w:b/>
-        </w:rPr>
-        <w:t xml:space="preserve"> to </w:t>
-      </w:r>
-      <w:proofErr w:type="spellStart"/>
-      <w:r>
-        <w:rPr>
-          <w:b/>
-        </w:rPr>
-        <w:t>Write</w:t>
-      </w:r>
-      <w:proofErr w:type="spellEnd"/>
-      <w:r>
-        <w:rPr>
-          <w:b/>
-        </w:rPr>
-        <w:t>/</w:t>
-      </w:r>
-      <w:proofErr w:type="spellStart"/>
-      <w:r>
-        <w:rPr>
-          <w:b/>
-        </w:rPr>
-        <w:t>Read</w:t>
-      </w:r>
-      <w:proofErr w:type="spellEnd"/>
-      <w:r>
-        <w:t xml:space="preserve">, kierunek wszystkich właściwości może być ustawiony </w:t>
-      </w:r>
-      <w:r>
-        <w:rPr>
-          <w:b/>
-        </w:rPr>
-        <w:t>PPM</w:t>
-      </w:r>
-      <w:r>
-        <w:t xml:space="preserve"> </w:t>
-      </w:r>
-      <w:r>
-        <w:sym w:font="Wingdings" w:char="F0E0"/>
-      </w:r>
-      <w:r>
-        <w:t xml:space="preserve"> </w:t>
-      </w:r>
-      <w:proofErr w:type="spellStart"/>
-      <w:r>
-        <w:rPr>
-          <w:b/>
-        </w:rPr>
-        <w:t>Change</w:t>
-      </w:r>
-      <w:proofErr w:type="spellEnd"/>
-      <w:r>
-        <w:rPr>
-          <w:b/>
-        </w:rPr>
-        <w:t xml:space="preserve"> All to </w:t>
-      </w:r>
-      <w:proofErr w:type="spellStart"/>
-      <w:r>
-        <w:rPr>
-          <w:b/>
-        </w:rPr>
-        <w:t>Write</w:t>
-      </w:r>
-      <w:proofErr w:type="spellEnd"/>
-      <w:r>
-        <w:rPr>
-          <w:b/>
-        </w:rPr>
-        <w:t>/</w:t>
-      </w:r>
-      <w:proofErr w:type="spellStart"/>
-      <w:r>
-        <w:rPr>
-          <w:b/>
-        </w:rPr>
-        <w:t>Read</w:t>
-      </w:r>
-      <w:proofErr w:type="spellEnd"/>
-      <w:r>
-        <w:t xml:space="preserve">. Kolejność właściwości jest wykonywana od góry do dołu, w przypadku, jeżeli w jednym Property </w:t>
-      </w:r>
-      <w:proofErr w:type="spellStart"/>
-      <w:r>
-        <w:t>Node</w:t>
-      </w:r>
-      <w:proofErr w:type="spellEnd"/>
-      <w:r>
-        <w:t xml:space="preserve"> kilkakrotnie modyfikujemy jedną właściwość ostatecznie będzie miała ona wartość najniżej wpisanej.</w:t>
-      </w:r>
-      <w:r>
-        <w:t xml:space="preserve"> Na </w:t>
-      </w:r>
-      <w:r>
-        <w:fldChar w:fldCharType="begin"/>
-      </w:r>
-      <w:r>
-        <w:instrText xml:space="preserve"> REF _Ref440889515 \r \h </w:instrText>
-      </w:r>
-      <w:r>
-        <w:fldChar w:fldCharType="separate"/>
-      </w:r>
-      <w:r>
-        <w:t>Rys. 3</w:t>
-      </w:r>
-      <w:r>
-        <w:fldChar w:fldCharType="end"/>
-      </w:r>
-      <w:r>
-        <w:t xml:space="preserve"> Przedstawiono kontrolkę </w:t>
-      </w:r>
-      <w:proofErr w:type="spellStart"/>
-      <w:r>
-        <w:t>Numeric</w:t>
-      </w:r>
-      <w:proofErr w:type="spellEnd"/>
-      <w:r>
-        <w:t xml:space="preserve"> (a), przypadek wpisania różnych wartości do jednej właściwości (b) oraz efekt uruchomienia (d) oraz możliwość obsługi różnych właściwości w różnych kierunkach (c).</w:t>
-      </w:r>
+        <w:t>Kompilacja aplikacji do programu wykonywalnego</w:t>
+      </w:r>
+      <w:bookmarkEnd w:id="6"/>
     </w:p>
     <w:p>
       <w:pPr>
@@ -3578,6 +3043,100 @@
         <w:ind w:firstLine="708"/>
         <w:jc w:val="both"/>
       </w:pPr>
+      <w:r>
+        <w:t xml:space="preserve">Gotowa aplikacja jest dostarczana do klienta w postaci skompilowanego pliku wykonywalnego (w systemie Windows jest to plik z rozszerzeniem </w:t>
+      </w:r>
+      <w:proofErr w:type="spellStart"/>
+      <w:r>
+        <w:rPr>
+          <w:i/>
+        </w:rPr>
+        <w:t>exe</w:t>
+      </w:r>
+      <w:proofErr w:type="spellEnd"/>
+      <w:r>
+        <w:t>). Środowisko LabVIEW umożliwia kompilację programu do pliku wykonywalnego</w:t>
+      </w:r>
+      <w:r>
+        <w:t xml:space="preserve"> jeżeli ma zainstalowany </w:t>
+      </w:r>
+      <w:proofErr w:type="spellStart"/>
+      <w:r>
+        <w:t>toolkit</w:t>
+      </w:r>
+      <w:proofErr w:type="spellEnd"/>
+      <w:r>
+        <w:t xml:space="preserve"> </w:t>
+      </w:r>
+      <w:r>
+        <w:rPr>
+          <w:b/>
+        </w:rPr>
+        <w:t xml:space="preserve">LabVIEW </w:t>
+      </w:r>
+      <w:proofErr w:type="spellStart"/>
+      <w:r>
+        <w:rPr>
+          <w:b/>
+        </w:rPr>
+        <w:t>Application</w:t>
+      </w:r>
+      <w:proofErr w:type="spellEnd"/>
+      <w:r>
+        <w:rPr>
+          <w:b/>
+        </w:rPr>
+        <w:t xml:space="preserve"> </w:t>
+      </w:r>
+      <w:proofErr w:type="spellStart"/>
+      <w:r>
+        <w:rPr>
+          <w:b/>
+        </w:rPr>
+        <w:t>Builder</w:t>
+      </w:r>
+      <w:proofErr w:type="spellEnd"/>
+      <w:r>
+        <w:t xml:space="preserve"> oraz odpowiednią licencję LabVIEW</w:t>
+      </w:r>
+      <w:r>
+        <w:t xml:space="preserve">. Uruchomienie </w:t>
+      </w:r>
+      <w:r>
+        <w:lastRenderedPageBreak/>
+        <w:t xml:space="preserve">skompilowanej aplikacji wymaga zainstalowania bibliotek </w:t>
+      </w:r>
+      <w:r>
+        <w:rPr>
+          <w:b/>
+        </w:rPr>
+        <w:t xml:space="preserve">LabVIEW </w:t>
+      </w:r>
+      <w:proofErr w:type="spellStart"/>
+      <w:r>
+        <w:rPr>
+          <w:b/>
+        </w:rPr>
+        <w:t>Runtime</w:t>
+      </w:r>
+      <w:proofErr w:type="spellEnd"/>
+      <w:r>
+        <w:rPr>
+          <w:b/>
+        </w:rPr>
+        <w:t xml:space="preserve"> </w:t>
+      </w:r>
+      <w:proofErr w:type="spellStart"/>
+      <w:r>
+        <w:rPr>
+          <w:b/>
+        </w:rPr>
+        <w:t>Engine</w:t>
+      </w:r>
+      <w:proofErr w:type="spellEnd"/>
+      <w:r>
+        <w:t xml:space="preserve"> na docelowym komputerze.</w:t>
+      </w:r>
     </w:p>
     <w:p>
       <w:pPr>
@@ -3585,15 +3144,74 @@
         <w:ind w:firstLine="708"/>
         <w:jc w:val="both"/>
       </w:pPr>
+      <w:proofErr w:type="spellStart"/>
+      <w:r>
+        <w:t>Toolkit</w:t>
+      </w:r>
+      <w:proofErr w:type="spellEnd"/>
+      <w:r>
+        <w:t xml:space="preserve"> LabVIEW </w:t>
+      </w:r>
+      <w:proofErr w:type="spellStart"/>
+      <w:r>
+        <w:t>Application</w:t>
+      </w:r>
+      <w:proofErr w:type="spellEnd"/>
+      <w:r>
+        <w:t xml:space="preserve"> </w:t>
+      </w:r>
+      <w:proofErr w:type="spellStart"/>
+      <w:r>
+        <w:t>Builder</w:t>
+      </w:r>
+      <w:proofErr w:type="spellEnd"/>
+      <w:r>
+        <w:t xml:space="preserve"> umożliwia także tworzenie wersji instalacyjnych oprogramowania. W trakcie tworzenia instalacji można uwzględnić dodanie odpowiednich bibliotek </w:t>
+      </w:r>
+      <w:proofErr w:type="spellStart"/>
+      <w:r>
+        <w:t>Runtime</w:t>
+      </w:r>
+      <w:proofErr w:type="spellEnd"/>
+      <w:r>
+        <w:t xml:space="preserve"> oraz dodatkowych bibliotek związanych z obsługą urządzeń peryferyjnych.</w:t>
+      </w:r>
+    </w:p>
+    <w:p>
+      <w:pPr>
+        <w:spacing w:line="360" w:lineRule="auto"/>
+        <w:ind w:firstLine="708"/>
+        <w:jc w:val="both"/>
+      </w:pPr>
+      <w:r>
+        <w:t>Kompilowanie aplikacji jest realizowane z poziomu projektu</w:t>
+      </w:r>
+      <w:r>
+        <w:t xml:space="preserve">. Widok okna projektu z zaznaczonym </w:t>
+      </w:r>
+      <w:proofErr w:type="spellStart"/>
+      <w:r>
+        <w:t>toolboxem</w:t>
+      </w:r>
+      <w:proofErr w:type="spellEnd"/>
+      <w:r>
+        <w:t xml:space="preserve"> oraz jego opcjami został przedstawiony na  </w:t>
+      </w:r>
+    </w:p>
+    <w:p>
+      <w:pPr>
+        <w:spacing w:line="360" w:lineRule="auto"/>
+        <w:jc w:val="center"/>
+      </w:pPr>
       <w:r>
         <w:rPr>
           <w:noProof/>
         </w:rPr>
         <w:drawing>
           <wp:inline distT="0" distB="0" distL="0" distR="0">
-            <wp:extent cx="4086877" cy="1148486"/>
-            <wp:effectExtent l="19050" t="0" r="8873" b="0"/>
-            <wp:docPr id="23" name="Obraz 23"/>
+            <wp:extent cx="5756910" cy="2406650"/>
+            <wp:effectExtent l="19050" t="0" r="0" b="0"/>
+            <wp:docPr id="21" name="Obraz 21"/>
             <wp:cNvGraphicFramePr>
               <a:graphicFrameLocks xmlns:a="http://schemas.openxmlformats.org/drawingml/2006/main" noChangeAspect="1"/>
             </wp:cNvGraphicFramePr>
@@ -3601,7 +3219,7 @@
               <a:graphicData uri="http://schemas.openxmlformats.org/drawingml/2006/picture">
                 <pic:pic xmlns:pic="http://schemas.openxmlformats.org/drawingml/2006/picture">
                   <pic:nvPicPr>
-                    <pic:cNvPr id="0" name="Picture 23"/>
+                    <pic:cNvPr id="0" name="Picture 21"/>
                     <pic:cNvPicPr>
                       <a:picLocks noChangeAspect="1" noChangeArrowheads="1"/>
                     </pic:cNvPicPr>
@@ -3616,7 +3234,7 @@
                   <pic:spPr bwMode="auto">
                     <a:xfrm>
                       <a:off x="0" y="0"/>
-                      <a:ext cx="4089822" cy="1149314"/>
+                      <a:ext cx="5756910" cy="2406650"/>
                     </a:xfrm>
                     <a:prstGeom prst="rect">
                       <a:avLst/>
@@ -3649,33 +3267,11 @@
           <w:sz w:val="20"/>
         </w:rPr>
       </w:pPr>
-      <w:bookmarkStart w:id="8" w:name="_Ref440889515"/>
       <w:r>
         <w:rPr>
           <w:sz w:val="20"/>
         </w:rPr>
-        <w:t xml:space="preserve">Kontrolka </w:t>
-      </w:r>
-      <w:proofErr w:type="spellStart"/>
-      <w:r>
-        <w:rPr>
-          <w:sz w:val="20"/>
-        </w:rPr>
-        <w:t>Numeric</w:t>
-      </w:r>
-      <w:proofErr w:type="spellEnd"/>
-      <w:r>
-        <w:rPr>
-          <w:sz w:val="20"/>
-        </w:rPr>
-        <w:t xml:space="preserve"> i obsługa jej przykładowych właściwości</w:t>
-      </w:r>
-      <w:bookmarkEnd w:id="8"/>
-      <w:r>
-        <w:rPr>
-          <w:sz w:val="20"/>
-        </w:rPr>
-        <w:t xml:space="preserve"> </w:t>
+        <w:t>Widok okna projektu z Application Builder.</w:t>
       </w:r>
     </w:p>
     <w:p>
@@ -3683,14 +3279,33 @@
         <w:spacing w:line="360" w:lineRule="auto"/>
         <w:ind w:firstLine="708"/>
         <w:jc w:val="both"/>
+        <w:rPr>
+          <w:lang w:val="en-GB"/>
+        </w:rPr>
       </w:pPr>
     </w:p>
     <w:p>
       <w:pPr>
+        <w:pStyle w:val="Akapitzlist"/>
+        <w:numPr>
+          <w:ilvl w:val="0"/>
+          <w:numId w:val="25"/>
+        </w:numPr>
         <w:spacing w:line="360" w:lineRule="auto"/>
-        <w:ind w:firstLine="708"/>
         <w:jc w:val="both"/>
-      </w:pPr>
+        <w:outlineLvl w:val="0"/>
+        <w:rPr>
+          <w:b/>
+        </w:rPr>
+      </w:pPr>
+      <w:bookmarkStart w:id="7" w:name="_Ref427319602"/>
+      <w:r>
+        <w:rPr>
+          <w:b/>
+        </w:rPr>
+        <w:t>LABORATORYJNE STANOWISKO BADAWCZE</w:t>
+      </w:r>
+      <w:bookmarkEnd w:id="7"/>
     </w:p>
     <w:p>
       <w:pPr>
@@ -3706,231 +3321,187 @@
           <w:b/>
         </w:rPr>
       </w:pPr>
-      <w:bookmarkStart w:id="9" w:name="_Ref440890168"/>
+      <w:bookmarkStart w:id="8" w:name="_Ref427319607"/>
       <w:r>
         <w:rPr>
           <w:b/>
         </w:rPr>
-        <w:lastRenderedPageBreak/>
-        <w:t>Programowa obsługa metod</w:t>
+        <w:t>Obiekt badany</w:t>
+      </w:r>
+      <w:bookmarkEnd w:id="8"/>
+    </w:p>
+    <w:p>
+      <w:pPr>
+        <w:spacing w:after="120" w:line="360" w:lineRule="auto"/>
+        <w:rPr>
+          <w:sz w:val="22"/>
+          <w:szCs w:val="22"/>
+        </w:rPr>
+      </w:pPr>
+      <w:r>
+        <w:rPr>
+          <w:sz w:val="22"/>
+          <w:szCs w:val="22"/>
+        </w:rPr>
+        <w:t xml:space="preserve">- </w:t>
+      </w:r>
+      <w:r>
+        <w:rPr>
+          <w:sz w:val="22"/>
+          <w:szCs w:val="22"/>
+        </w:rPr>
+        <w:t>Środowisko programistyczne LabVIEW</w:t>
+      </w:r>
+      <w:r>
+        <w:rPr>
+          <w:sz w:val="22"/>
+          <w:szCs w:val="22"/>
+        </w:rPr>
+        <w:t>,</w:t>
+      </w:r>
+    </w:p>
+    <w:p>
+      <w:pPr>
+        <w:spacing w:after="120" w:line="360" w:lineRule="auto"/>
+        <w:rPr>
+          <w:sz w:val="22"/>
+          <w:szCs w:val="22"/>
+        </w:rPr>
+      </w:pPr>
+    </w:p>
+    <w:p>
+      <w:pPr>
+        <w:pStyle w:val="Akapitzlist"/>
+        <w:numPr>
+          <w:ilvl w:val="1"/>
+          <w:numId w:val="25"/>
+        </w:numPr>
+        <w:spacing w:line="360" w:lineRule="auto"/>
+        <w:jc w:val="both"/>
+        <w:outlineLvl w:val="1"/>
+        <w:rPr>
+          <w:b/>
+        </w:rPr>
+      </w:pPr>
+      <w:bookmarkStart w:id="9" w:name="_Ref427319615"/>
+      <w:r>
+        <w:rPr>
+          <w:b/>
+        </w:rPr>
+        <w:t>Urządzenia dodatkowe</w:t>
       </w:r>
       <w:bookmarkEnd w:id="9"/>
     </w:p>
     <w:p>
       <w:pPr>
         <w:spacing w:line="360" w:lineRule="auto"/>
-        <w:ind w:firstLine="708"/>
-        <w:jc w:val="both"/>
-      </w:pPr>
-      <w:r>
-        <w:t xml:space="preserve">Metody dostępne są w węźle </w:t>
-      </w:r>
-      <w:proofErr w:type="spellStart"/>
-      <w:r>
-        <w:t>Invoke</w:t>
-      </w:r>
-      <w:proofErr w:type="spellEnd"/>
-      <w:r>
-        <w:t xml:space="preserve"> </w:t>
-      </w:r>
-      <w:proofErr w:type="spellStart"/>
-      <w:r>
-        <w:t>Node</w:t>
-      </w:r>
-      <w:proofErr w:type="spellEnd"/>
-      <w:r>
-        <w:t xml:space="preserve">. W przeciwieństwie do właściwości, jeden węzeł </w:t>
-      </w:r>
-      <w:proofErr w:type="spellStart"/>
-      <w:r>
-        <w:t>Invoke</w:t>
-      </w:r>
-      <w:proofErr w:type="spellEnd"/>
-      <w:r>
-        <w:t xml:space="preserve"> obsługuje tylko jedną metodę. Jeżeli metoda wymaga podania dodatkowych parametrów lista tych parametrów wyświetlana jest w węźle. Na </w:t>
-      </w:r>
-      <w:r>
-        <w:fldChar w:fldCharType="begin"/>
-      </w:r>
-      <w:r>
-        <w:instrText xml:space="preserve"> REF _Ref440889990 \r \h </w:instrText>
-      </w:r>
-      <w:r>
-        <w:fldChar w:fldCharType="separate"/>
-      </w:r>
-      <w:r>
-        <w:t>Rys. 4</w:t>
-      </w:r>
-      <w:r>
-        <w:fldChar w:fldCharType="end"/>
-      </w:r>
-      <w:r>
-        <w:t xml:space="preserve"> przedstawiono listę metod komponentu </w:t>
-      </w:r>
-      <w:proofErr w:type="spellStart"/>
-      <w:r>
-        <w:rPr>
-          <w:b/>
-        </w:rPr>
-        <w:t>Waveform</w:t>
-      </w:r>
-      <w:proofErr w:type="spellEnd"/>
-      <w:r>
-        <w:rPr>
-          <w:b/>
-        </w:rPr>
-        <w:t xml:space="preserve"> </w:t>
-      </w:r>
-      <w:proofErr w:type="spellStart"/>
-      <w:r>
-        <w:rPr>
-          <w:b/>
-        </w:rPr>
-        <w:t>Graph</w:t>
-      </w:r>
-      <w:proofErr w:type="spellEnd"/>
-      <w:r>
-        <w:t xml:space="preserve"> oraz przykładowe węzły </w:t>
-      </w:r>
-      <w:proofErr w:type="spellStart"/>
-      <w:r>
-        <w:t>Invoke</w:t>
-      </w:r>
-      <w:proofErr w:type="spellEnd"/>
-      <w:r>
-        <w:t xml:space="preserve"> </w:t>
-      </w:r>
-      <w:proofErr w:type="spellStart"/>
-      <w:r>
-        <w:t>Node</w:t>
-      </w:r>
-      <w:proofErr w:type="spellEnd"/>
-      <w:r>
-        <w:t xml:space="preserve"> z metodą nie wymagającą parametrów (Export Data to </w:t>
-      </w:r>
-      <w:proofErr w:type="spellStart"/>
-      <w:r>
-        <w:t>Clipboard</w:t>
-      </w:r>
-      <w:proofErr w:type="spellEnd"/>
-      <w:r>
-        <w:t xml:space="preserve">) oraz wymagającą parametry (Export </w:t>
-      </w:r>
-      <w:proofErr w:type="spellStart"/>
-      <w:r>
-        <w:t>Image</w:t>
-      </w:r>
-      <w:proofErr w:type="spellEnd"/>
-      <w:r>
-        <w:t>).</w:t>
+      </w:pPr>
+      <w:r>
+        <w:t xml:space="preserve">- </w:t>
+      </w:r>
+      <w:r>
+        <w:t>brak</w:t>
+      </w:r>
+      <w:r>
+        <w:t>,</w:t>
       </w:r>
     </w:p>
     <w:p>
       <w:pPr>
         <w:spacing w:line="360" w:lineRule="auto"/>
-        <w:ind w:firstLine="708"/>
-        <w:jc w:val="center"/>
-      </w:pPr>
-      <w:r>
-        <w:rPr>
-          <w:noProof/>
-        </w:rPr>
-        <w:drawing>
-          <wp:inline distT="0" distB="0" distL="0" distR="0">
-            <wp:extent cx="3375203" cy="3014692"/>
-            <wp:effectExtent l="19050" t="0" r="0" b="0"/>
-            <wp:docPr id="13" name="Obraz 24"/>
-            <wp:cNvGraphicFramePr>
-              <a:graphicFrameLocks xmlns:a="http://schemas.openxmlformats.org/drawingml/2006/main" noChangeAspect="1"/>
-            </wp:cNvGraphicFramePr>
-            <a:graphic xmlns:a="http://schemas.openxmlformats.org/drawingml/2006/main">
-              <a:graphicData uri="http://schemas.openxmlformats.org/drawingml/2006/picture">
-                <pic:pic xmlns:pic="http://schemas.openxmlformats.org/drawingml/2006/picture">
-                  <pic:nvPicPr>
-                    <pic:cNvPr id="0" name="Picture 24"/>
-                    <pic:cNvPicPr>
-                      <a:picLocks noChangeAspect="1" noChangeArrowheads="1"/>
-                    </pic:cNvPicPr>
-                  </pic:nvPicPr>
-                  <pic:blipFill>
-                    <a:blip r:embed="rId17" cstate="print"/>
-                    <a:srcRect/>
-                    <a:stretch>
-                      <a:fillRect/>
-                    </a:stretch>
-                  </pic:blipFill>
-                  <pic:spPr bwMode="auto">
-                    <a:xfrm>
-                      <a:off x="0" y="0"/>
-                      <a:ext cx="3375093" cy="3014594"/>
-                    </a:xfrm>
-                    <a:prstGeom prst="rect">
-                      <a:avLst/>
-                    </a:prstGeom>
-                    <a:noFill/>
-                    <a:ln w="9525">
-                      <a:noFill/>
-                      <a:miter lim="800000"/>
-                      <a:headEnd/>
-                      <a:tailEnd/>
-                    </a:ln>
-                  </pic:spPr>
-                </pic:pic>
-              </a:graphicData>
-            </a:graphic>
-          </wp:inline>
-        </w:drawing>
+      </w:pPr>
+      <w:r>
+        <w:t xml:space="preserve"> </w:t>
       </w:r>
     </w:p>
     <w:p>
       <w:pPr>
         <w:pStyle w:val="Akapitzlist"/>
         <w:numPr>
-          <w:ilvl w:val="0"/>
-          <w:numId w:val="28"/>
+          <w:ilvl w:val="1"/>
+          <w:numId w:val="25"/>
         </w:numPr>
         <w:spacing w:line="360" w:lineRule="auto"/>
-        <w:jc w:val="center"/>
-        <w:rPr>
-          <w:sz w:val="20"/>
-        </w:rPr>
-      </w:pPr>
-      <w:bookmarkStart w:id="10" w:name="_Ref440889990"/>
-      <w:r>
-        <w:rPr>
-          <w:sz w:val="20"/>
-        </w:rPr>
-        <w:t xml:space="preserve">Metody komponentu </w:t>
+        <w:jc w:val="both"/>
+        <w:outlineLvl w:val="1"/>
+        <w:rPr>
+          <w:b/>
+        </w:rPr>
+      </w:pPr>
+      <w:bookmarkStart w:id="10" w:name="_Ref427319621"/>
+      <w:r>
+        <w:rPr>
+          <w:b/>
+        </w:rPr>
+        <w:t>Oprogramowanie</w:t>
+      </w:r>
+      <w:bookmarkEnd w:id="10"/>
+    </w:p>
+    <w:p>
+      <w:pPr>
+        <w:numPr>
+          <w:ilvl w:val="0"/>
+          <w:numId w:val="1"/>
+        </w:numPr>
+        <w:tabs>
+          <w:tab w:val="clear" w:pos="720"/>
+          <w:tab w:val="num" w:pos="360"/>
+        </w:tabs>
+        <w:spacing w:line="360" w:lineRule="auto"/>
+        <w:ind w:left="360"/>
+        <w:jc w:val="both"/>
+        <w:rPr>
+          <w:lang w:val="en-US"/>
+        </w:rPr>
+      </w:pPr>
+      <w:r>
+        <w:rPr>
+          <w:lang w:val="en-US"/>
+        </w:rPr>
+        <w:t>LabVIEW 201</w:t>
+      </w:r>
+      <w:r>
+        <w:rPr>
+          <w:lang w:val="en-US"/>
+        </w:rPr>
+        <w:t>4</w:t>
+      </w:r>
+      <w:r>
+        <w:rPr>
+          <w:lang w:val="en-US"/>
+        </w:rPr>
+        <w:t xml:space="preserve"> </w:t>
       </w:r>
       <w:proofErr w:type="spellStart"/>
       <w:r>
         <w:rPr>
-          <w:sz w:val="20"/>
-        </w:rPr>
-        <w:t>Waveform</w:t>
+          <w:lang w:val="en-US"/>
+        </w:rPr>
+        <w:t>lub</w:t>
       </w:r>
       <w:proofErr w:type="spellEnd"/>
       <w:r>
         <w:rPr>
-          <w:sz w:val="20"/>
+          <w:lang w:val="en-US"/>
         </w:rPr>
         <w:t xml:space="preserve"> </w:t>
       </w:r>
       <w:proofErr w:type="spellStart"/>
       <w:r>
         <w:rPr>
-          <w:sz w:val="20"/>
-        </w:rPr>
-        <w:t>Graph</w:t>
-      </w:r>
-      <w:bookmarkEnd w:id="10"/>
+          <w:lang w:val="en-US"/>
+        </w:rPr>
+        <w:t>nowszy</w:t>
+      </w:r>
       <w:proofErr w:type="spellEnd"/>
     </w:p>
     <w:p>
       <w:pPr>
         <w:spacing w:line="360" w:lineRule="auto"/>
-        <w:ind w:firstLine="708"/>
         <w:jc w:val="both"/>
+        <w:rPr>
+          <w:lang w:val="en-US"/>
+        </w:rPr>
       </w:pPr>
     </w:p>
     <w:p>
@@ -3947,199 +3518,106 @@
           <w:b/>
         </w:rPr>
       </w:pPr>
-      <w:bookmarkStart w:id="11" w:name="_Ref427319602"/>
+      <w:bookmarkStart w:id="11" w:name="_Ref427319634"/>
       <w:r>
         <w:rPr>
           <w:b/>
         </w:rPr>
-        <w:t>LABORATORYJNE STANOWISKO BADAWCZE</w:t>
+        <w:t>PROGRAM ĆWICZENIA</w:t>
+      </w:r>
+      <w:r>
+        <w:rPr>
+          <w:b/>
+        </w:rPr>
+        <w:t xml:space="preserve"> – WYKAZ ZADAŃ DO REALIZACJI</w:t>
       </w:r>
       <w:bookmarkEnd w:id="11"/>
     </w:p>
     <w:p>
       <w:pPr>
-        <w:pStyle w:val="Akapitzlist"/>
-        <w:numPr>
-          <w:ilvl w:val="1"/>
-          <w:numId w:val="25"/>
-        </w:numPr>
         <w:spacing w:line="360" w:lineRule="auto"/>
-        <w:jc w:val="both"/>
-        <w:outlineLvl w:val="1"/>
-        <w:rPr>
-          <w:b/>
-        </w:rPr>
-      </w:pPr>
-      <w:bookmarkStart w:id="12" w:name="_Ref427319607"/>
-      <w:r>
-        <w:rPr>
-          <w:b/>
-        </w:rPr>
-        <w:t>Obiekt badany</w:t>
-      </w:r>
-      <w:bookmarkEnd w:id="12"/>
+        <w:ind w:left="360"/>
+      </w:pPr>
+      <w:r>
+        <w:t>Kolejne kroki do wykonania podczas zajęć:</w:t>
+      </w:r>
     </w:p>
     <w:p>
       <w:pPr>
-        <w:spacing w:after="120" w:line="360" w:lineRule="auto"/>
-        <w:rPr>
-          <w:sz w:val="22"/>
-          <w:szCs w:val="22"/>
-        </w:rPr>
-      </w:pPr>
-      <w:r>
-        <w:rPr>
-          <w:sz w:val="22"/>
-          <w:szCs w:val="22"/>
-        </w:rPr>
-        <w:t xml:space="preserve">- </w:t>
-      </w:r>
-      <w:r>
-        <w:rPr>
-          <w:sz w:val="22"/>
-          <w:szCs w:val="22"/>
-        </w:rPr>
-        <w:t>Środowisko programistyczne LabVIEW</w:t>
-      </w:r>
-      <w:r>
-        <w:rPr>
-          <w:sz w:val="22"/>
-          <w:szCs w:val="22"/>
-        </w:rPr>
-        <w:t>,</w:t>
-      </w:r>
-    </w:p>
-    <w:p>
-      <w:pPr>
-        <w:spacing w:after="120" w:line="360" w:lineRule="auto"/>
-        <w:rPr>
-          <w:sz w:val="22"/>
-          <w:szCs w:val="22"/>
-        </w:rPr>
-      </w:pPr>
-    </w:p>
-    <w:p>
-      <w:pPr>
         <w:pStyle w:val="Akapitzlist"/>
-        <w:numPr>
-          <w:ilvl w:val="1"/>
-          <w:numId w:val="25"/>
-        </w:numPr>
-        <w:spacing w:line="360" w:lineRule="auto"/>
-        <w:jc w:val="both"/>
-        <w:outlineLvl w:val="1"/>
-        <w:rPr>
-          <w:b/>
-        </w:rPr>
-      </w:pPr>
-      <w:bookmarkStart w:id="13" w:name="_Ref427319615"/>
-      <w:r>
-        <w:rPr>
-          <w:b/>
-        </w:rPr>
-        <w:t>Urządzenia dodatkowe</w:t>
-      </w:r>
-      <w:bookmarkEnd w:id="13"/>
-    </w:p>
-    <w:p>
-      <w:pPr>
-        <w:spacing w:line="360" w:lineRule="auto"/>
-      </w:pPr>
-      <w:r>
-        <w:t xml:space="preserve">- </w:t>
-      </w:r>
-      <w:r>
-        <w:t>brak</w:t>
-      </w:r>
-      <w:r>
-        <w:t>,</w:t>
-      </w:r>
-    </w:p>
-    <w:p>
-      <w:pPr>
-        <w:spacing w:line="360" w:lineRule="auto"/>
-      </w:pPr>
-      <w:r>
-        <w:t xml:space="preserve"> </w:t>
-      </w:r>
-    </w:p>
-    <w:p>
-      <w:pPr>
-        <w:pStyle w:val="Akapitzlist"/>
-        <w:numPr>
-          <w:ilvl w:val="1"/>
-          <w:numId w:val="25"/>
-        </w:numPr>
-        <w:spacing w:line="360" w:lineRule="auto"/>
-        <w:jc w:val="both"/>
-        <w:outlineLvl w:val="1"/>
-        <w:rPr>
-          <w:b/>
-        </w:rPr>
-      </w:pPr>
-      <w:bookmarkStart w:id="14" w:name="_Ref427319621"/>
-      <w:r>
-        <w:rPr>
-          <w:b/>
-        </w:rPr>
-        <w:t>Oprogramowanie</w:t>
-      </w:r>
-      <w:bookmarkEnd w:id="14"/>
-    </w:p>
-    <w:p>
-      <w:pPr>
         <w:numPr>
           <w:ilvl w:val="0"/>
           <w:numId w:val="1"/>
         </w:numPr>
-        <w:tabs>
-          <w:tab w:val="clear" w:pos="720"/>
-          <w:tab w:val="num" w:pos="360"/>
-        </w:tabs>
+        <w:spacing w:line="360" w:lineRule="auto"/>
+      </w:pPr>
+      <w:r>
+        <w:t xml:space="preserve">Obsługa </w:t>
+      </w:r>
+      <w:r>
+        <w:t>właściwości komponentów panelu użytkownika</w:t>
+      </w:r>
+    </w:p>
+    <w:p>
+      <w:pPr>
+        <w:spacing w:line="360" w:lineRule="auto"/>
+        <w:ind w:left="360"/>
+      </w:pPr>
+      <w:r>
+        <w:lastRenderedPageBreak/>
+        <w:t xml:space="preserve">- </w:t>
+      </w:r>
+      <w:r>
+        <w:t>otworzyć</w:t>
+      </w:r>
+      <w:r>
+        <w:t xml:space="preserve"> </w:t>
+      </w:r>
+      <w:r>
+        <w:t>projekt</w:t>
+      </w:r>
+      <w:r>
+        <w:t xml:space="preserve"> „</w:t>
+      </w:r>
+      <w:r>
+        <w:rPr>
+          <w:i/>
+        </w:rPr>
+        <w:t>System pomiarowy DAQ</w:t>
+      </w:r>
+      <w:r>
+        <w:t>”,</w:t>
+      </w:r>
+    </w:p>
+    <w:p>
+      <w:pPr>
+        <w:spacing w:line="360" w:lineRule="auto"/>
+        <w:ind w:left="360"/>
+      </w:pPr>
+      <w:r>
+        <w:t>- otworzyć plik „</w:t>
+      </w:r>
+      <w:proofErr w:type="spellStart"/>
+      <w:r>
+        <w:rPr>
+          <w:i/>
+        </w:rPr>
+        <w:t>Main_maszyna.vi</w:t>
+      </w:r>
+      <w:proofErr w:type="spellEnd"/>
+      <w:r>
+        <w:t>”,</w:t>
+      </w:r>
+    </w:p>
+    <w:p>
+      <w:pPr>
         <w:spacing w:line="360" w:lineRule="auto"/>
         <w:ind w:left="360"/>
         <w:jc w:val="both"/>
-        <w:rPr>
-          <w:lang w:val="en-US"/>
-        </w:rPr>
-      </w:pPr>
-      <w:r>
-        <w:rPr>
-          <w:lang w:val="en-US"/>
-        </w:rPr>
-        <w:t xml:space="preserve">LabVIEW 2013 </w:t>
-      </w:r>
-      <w:proofErr w:type="spellStart"/>
-      <w:r>
-        <w:rPr>
-          <w:lang w:val="en-US"/>
-        </w:rPr>
-        <w:t>lub</w:t>
-      </w:r>
-      <w:proofErr w:type="spellEnd"/>
-      <w:r>
-        <w:rPr>
-          <w:lang w:val="en-US"/>
-        </w:rPr>
-        <w:t xml:space="preserve"> </w:t>
-      </w:r>
-      <w:proofErr w:type="spellStart"/>
-      <w:r>
-        <w:rPr>
-          <w:lang w:val="en-US"/>
-        </w:rPr>
-        <w:t>nowszy</w:t>
-      </w:r>
-      <w:proofErr w:type="spellEnd"/>
-    </w:p>
-    <w:p>
-      <w:pPr>
-        <w:spacing w:line="360" w:lineRule="auto"/>
-        <w:jc w:val="both"/>
-        <w:rPr>
-          <w:lang w:val="en-US"/>
-        </w:rPr>
-      </w:pPr>
+      </w:pPr>
+      <w:r>
+        <w:t xml:space="preserve">- sprawdzić plik pod kątem </w:t>
+      </w:r>
     </w:p>
     <w:p>
       <w:pPr>
@@ -4155,484 +3633,33 @@
           <w:b/>
         </w:rPr>
       </w:pPr>
-      <w:bookmarkStart w:id="15" w:name="_Ref427319634"/>
+      <w:bookmarkStart w:id="12" w:name="_Ref427319642"/>
+      <w:bookmarkStart w:id="13" w:name="_Ref431677884"/>
+      <w:bookmarkStart w:id="14" w:name="_Ref435049848"/>
+      <w:bookmarkStart w:id="15" w:name="_Ref436568886"/>
+      <w:bookmarkStart w:id="16" w:name="_Ref437378424"/>
+      <w:bookmarkStart w:id="17" w:name="_Ref437552650"/>
+      <w:bookmarkStart w:id="18" w:name="_Ref439683658"/>
+      <w:bookmarkStart w:id="19" w:name="_Ref440890198"/>
       <w:r>
         <w:rPr>
           <w:b/>
         </w:rPr>
-        <w:t>PROGRAM ĆWICZENIA</w:t>
-      </w:r>
+        <w:t>PRZYKŁAD REALIZACJI ZADANIA</w:t>
+      </w:r>
+      <w:bookmarkEnd w:id="12"/>
+      <w:bookmarkEnd w:id="13"/>
       <w:r>
         <w:rPr>
           <w:b/>
         </w:rPr>
-        <w:t xml:space="preserve"> – WYKAZ ZADAŃ DO REALIZACJI</w:t>
-      </w:r>
+        <w:t xml:space="preserve"> – </w:t>
+      </w:r>
+      <w:bookmarkEnd w:id="14"/>
       <w:bookmarkEnd w:id="15"/>
-    </w:p>
-    <w:p>
-      <w:pPr>
-        <w:spacing w:line="360" w:lineRule="auto"/>
-        <w:ind w:left="360"/>
-      </w:pPr>
-      <w:r>
-        <w:lastRenderedPageBreak/>
-        <w:t>Kolejne kroki do wykonania podczas zajęć:</w:t>
-      </w:r>
-    </w:p>
-    <w:p>
-      <w:pPr>
-        <w:pStyle w:val="Akapitzlist"/>
-        <w:numPr>
-          <w:ilvl w:val="0"/>
-          <w:numId w:val="1"/>
-        </w:numPr>
-        <w:spacing w:line="360" w:lineRule="auto"/>
-      </w:pPr>
-      <w:r>
-        <w:t xml:space="preserve">Obsługa </w:t>
-      </w:r>
-      <w:r>
-        <w:t>właściwości komponentów panelu użytkownika</w:t>
-      </w:r>
-    </w:p>
-    <w:p>
-      <w:pPr>
-        <w:spacing w:line="360" w:lineRule="auto"/>
-        <w:ind w:left="360"/>
-      </w:pPr>
-      <w:r>
-        <w:t xml:space="preserve">- </w:t>
-      </w:r>
-      <w:r>
-        <w:t>otworzyć</w:t>
-      </w:r>
-      <w:r>
-        <w:t xml:space="preserve"> </w:t>
-      </w:r>
-      <w:r>
-        <w:t>projekt</w:t>
-      </w:r>
-      <w:r>
-        <w:t xml:space="preserve"> „</w:t>
-      </w:r>
-      <w:r>
-        <w:rPr>
-          <w:i/>
-        </w:rPr>
-        <w:t>System pomiarowy DAQ</w:t>
-      </w:r>
-      <w:r>
-        <w:t>”,</w:t>
-      </w:r>
-    </w:p>
-    <w:p>
-      <w:pPr>
-        <w:spacing w:line="360" w:lineRule="auto"/>
-        <w:ind w:left="360"/>
-      </w:pPr>
-      <w:r>
-        <w:t xml:space="preserve">- </w:t>
-      </w:r>
-      <w:r>
-        <w:t>utworzyć nowy plik „</w:t>
-      </w:r>
-      <w:r>
-        <w:rPr>
-          <w:i/>
-        </w:rPr>
-        <w:t xml:space="preserve">Property i </w:t>
-      </w:r>
-      <w:proofErr w:type="spellStart"/>
-      <w:r>
-        <w:rPr>
-          <w:i/>
-        </w:rPr>
-        <w:t>event.vi</w:t>
-      </w:r>
-      <w:proofErr w:type="spellEnd"/>
-      <w:r>
-        <w:t>”,</w:t>
-      </w:r>
-    </w:p>
-    <w:p>
-      <w:pPr>
-        <w:spacing w:line="360" w:lineRule="auto"/>
-        <w:ind w:left="360"/>
-      </w:pPr>
-      <w:r>
-        <w:t>-</w:t>
-      </w:r>
-      <w:r>
-        <w:t xml:space="preserve"> przepisać kod z przykładu (Rozdział 5),</w:t>
-      </w:r>
-    </w:p>
-    <w:p>
-      <w:pPr>
-        <w:spacing w:line="360" w:lineRule="auto"/>
-        <w:ind w:left="360"/>
-      </w:pPr>
-      <w:r>
-        <w:t>- sprawdzić działanie aplikacji,</w:t>
-      </w:r>
-    </w:p>
-    <w:p>
-      <w:pPr>
-        <w:spacing w:line="360" w:lineRule="auto"/>
-        <w:ind w:left="360"/>
-      </w:pPr>
-      <w:r>
-        <w:t>- zamknąć aplikację,</w:t>
-      </w:r>
-    </w:p>
-    <w:p>
-      <w:pPr>
-        <w:spacing w:line="360" w:lineRule="auto"/>
-        <w:ind w:left="360"/>
-      </w:pPr>
-      <w:r>
-        <w:t>- otworzyć plik „</w:t>
-      </w:r>
-      <w:proofErr w:type="spellStart"/>
-      <w:r>
-        <w:rPr>
-          <w:i/>
-        </w:rPr>
-        <w:t>Main_maszyna.vi</w:t>
-      </w:r>
-      <w:proofErr w:type="spellEnd"/>
-      <w:r>
-        <w:t>”,</w:t>
-      </w:r>
-    </w:p>
-    <w:p>
-      <w:pPr>
-        <w:spacing w:line="360" w:lineRule="auto"/>
-        <w:ind w:left="360"/>
-      </w:pPr>
-      <w:r>
-        <w:t xml:space="preserve">- przejść do stanu </w:t>
-      </w:r>
-      <w:r>
-        <w:rPr>
-          <w:b/>
-        </w:rPr>
-        <w:t>Display</w:t>
-      </w:r>
-      <w:r>
-        <w:t>,</w:t>
-      </w:r>
-    </w:p>
-    <w:p>
-      <w:pPr>
-        <w:spacing w:line="360" w:lineRule="auto"/>
-        <w:ind w:left="360"/>
-      </w:pPr>
-      <w:r>
-        <w:t>- dopisać fragment kodu przedstawiony na rysunku:</w:t>
-      </w:r>
-    </w:p>
-    <w:p>
-      <w:pPr>
-        <w:spacing w:line="360" w:lineRule="auto"/>
-        <w:ind w:left="360"/>
-      </w:pPr>
-      <w:r>
-        <w:rPr>
-          <w:noProof/>
-        </w:rPr>
-        <w:drawing>
-          <wp:inline distT="0" distB="0" distL="0" distR="0">
-            <wp:extent cx="4048201" cy="2059967"/>
-            <wp:effectExtent l="19050" t="0" r="9449" b="0"/>
-            <wp:docPr id="7" name="Obraz 5"/>
-            <wp:cNvGraphicFramePr>
-              <a:graphicFrameLocks xmlns:a="http://schemas.openxmlformats.org/drawingml/2006/main" noChangeAspect="1"/>
-            </wp:cNvGraphicFramePr>
-            <a:graphic xmlns:a="http://schemas.openxmlformats.org/drawingml/2006/main">
-              <a:graphicData uri="http://schemas.openxmlformats.org/drawingml/2006/picture">
-                <pic:pic xmlns:pic="http://schemas.openxmlformats.org/drawingml/2006/picture">
-                  <pic:nvPicPr>
-                    <pic:cNvPr id="0" name="Picture 5"/>
-                    <pic:cNvPicPr>
-                      <a:picLocks noChangeAspect="1" noChangeArrowheads="1"/>
-                    </pic:cNvPicPr>
-                  </pic:nvPicPr>
-                  <pic:blipFill>
-                    <a:blip r:embed="rId18" cstate="print"/>
-                    <a:srcRect/>
-                    <a:stretch>
-                      <a:fillRect/>
-                    </a:stretch>
-                  </pic:blipFill>
-                  <pic:spPr bwMode="auto">
-                    <a:xfrm>
-                      <a:off x="0" y="0"/>
-                      <a:ext cx="4048323" cy="2060029"/>
-                    </a:xfrm>
-                    <a:prstGeom prst="rect">
-                      <a:avLst/>
-                    </a:prstGeom>
-                    <a:noFill/>
-                    <a:ln w="9525">
-                      <a:noFill/>
-                      <a:miter lim="800000"/>
-                      <a:headEnd/>
-                      <a:tailEnd/>
-                    </a:ln>
-                  </pic:spPr>
-                </pic:pic>
-              </a:graphicData>
-            </a:graphic>
-          </wp:inline>
-        </w:drawing>
-      </w:r>
-    </w:p>
-    <w:p>
-      <w:pPr>
-        <w:spacing w:line="360" w:lineRule="auto"/>
-        <w:ind w:left="360"/>
-      </w:pPr>
-      <w:r>
-        <w:t xml:space="preserve">- zapisać fragment kodu zmieniający kolor wykresu w postaci </w:t>
-      </w:r>
-      <w:proofErr w:type="spellStart"/>
-      <w:r>
-        <w:t>SubVI</w:t>
-      </w:r>
-      <w:proofErr w:type="spellEnd"/>
-      <w:r>
-        <w:t>,</w:t>
-      </w:r>
-    </w:p>
-    <w:p>
-      <w:pPr>
-        <w:spacing w:line="360" w:lineRule="auto"/>
-        <w:ind w:left="360"/>
-      </w:pPr>
-      <w:r>
-        <w:t xml:space="preserve">- przejść do stanu </w:t>
-      </w:r>
-      <w:proofErr w:type="spellStart"/>
-      <w:r>
-        <w:rPr>
-          <w:b/>
-        </w:rPr>
-        <w:t>Save</w:t>
-      </w:r>
-      <w:proofErr w:type="spellEnd"/>
-      <w:r>
-        <w:t>,</w:t>
-      </w:r>
-    </w:p>
-    <w:p>
-      <w:pPr>
-        <w:spacing w:line="360" w:lineRule="auto"/>
-        <w:ind w:left="360"/>
-      </w:pPr>
-      <w:r>
-        <w:t xml:space="preserve">- korzystając z właściwości </w:t>
-      </w:r>
-      <w:proofErr w:type="spellStart"/>
-      <w:r>
-        <w:rPr>
-          <w:i/>
-        </w:rPr>
-        <w:t>History</w:t>
-      </w:r>
-      <w:proofErr w:type="spellEnd"/>
-      <w:r>
-        <w:t xml:space="preserve"> czyścić wskaźnik</w:t>
-      </w:r>
-      <w:r>
-        <w:t xml:space="preserve"> </w:t>
-      </w:r>
-      <w:proofErr w:type="spellStart"/>
-      <w:r>
-        <w:t>Waveform</w:t>
-      </w:r>
-      <w:proofErr w:type="spellEnd"/>
-      <w:r>
-        <w:t xml:space="preserve"> Chart</w:t>
-      </w:r>
-      <w:r>
-        <w:t xml:space="preserve"> (wpisać stałą zawierającą puste dane),</w:t>
-      </w:r>
-    </w:p>
-    <w:p>
-      <w:pPr>
-        <w:spacing w:line="360" w:lineRule="auto"/>
-        <w:ind w:left="360"/>
-      </w:pPr>
-      <w:r>
-        <w:t xml:space="preserve">- przejść do stanu </w:t>
-      </w:r>
-      <w:r>
-        <w:rPr>
-          <w:b/>
-        </w:rPr>
-        <w:t>Config</w:t>
-      </w:r>
-      <w:r>
-        <w:t>,</w:t>
-      </w:r>
-    </w:p>
-    <w:p>
-      <w:pPr>
-        <w:spacing w:line="360" w:lineRule="auto"/>
-        <w:ind w:left="360"/>
-      </w:pPr>
-      <w:r>
-        <w:t xml:space="preserve">- korzystając z właściwości </w:t>
-      </w:r>
-      <w:proofErr w:type="spellStart"/>
-      <w:r>
-        <w:rPr>
-          <w:i/>
-        </w:rPr>
-        <w:t>History</w:t>
-      </w:r>
-      <w:proofErr w:type="spellEnd"/>
-      <w:r>
-        <w:t xml:space="preserve"> czyścić wskaźnik </w:t>
-      </w:r>
-      <w:proofErr w:type="spellStart"/>
-      <w:r>
-        <w:t>Waveform</w:t>
-      </w:r>
-      <w:proofErr w:type="spellEnd"/>
-      <w:r>
-        <w:t xml:space="preserve"> Chart,</w:t>
-      </w:r>
-    </w:p>
-    <w:p>
-      <w:pPr>
-        <w:spacing w:line="360" w:lineRule="auto"/>
-        <w:ind w:left="360"/>
-        <w:jc w:val="both"/>
-      </w:pPr>
-      <w:r>
-        <w:t>- obliczyć z jakim odstępem czasowym wykonywane są kolejne pomiary,</w:t>
-      </w:r>
-    </w:p>
-    <w:p>
-      <w:pPr>
-        <w:spacing w:line="360" w:lineRule="auto"/>
-        <w:ind w:left="360"/>
-        <w:jc w:val="both"/>
-      </w:pPr>
-      <w:r>
-        <w:t xml:space="preserve">- dodać właściwość </w:t>
-      </w:r>
-      <w:proofErr w:type="spellStart"/>
-      <w:r>
-        <w:t>XScale.Multiplier</w:t>
-      </w:r>
-      <w:proofErr w:type="spellEnd"/>
-      <w:r>
-        <w:t xml:space="preserve"> (wpisać wartość z poprzedniego kroku lub, w przypadku nie zrealizowania, wpisać wartość 0,4),</w:t>
-      </w:r>
-    </w:p>
-    <w:p>
-      <w:pPr>
-        <w:spacing w:line="360" w:lineRule="auto"/>
-        <w:ind w:left="360"/>
-        <w:jc w:val="both"/>
-      </w:pPr>
-      <w:r>
-        <w:t xml:space="preserve">- dodać właściwość </w:t>
-      </w:r>
-      <w:proofErr w:type="spellStart"/>
-      <w:r>
-        <w:t>XScale.Maximum</w:t>
-      </w:r>
-      <w:proofErr w:type="spellEnd"/>
-      <w:r>
-        <w:t xml:space="preserve"> i wpisać wartość 10,</w:t>
-      </w:r>
-    </w:p>
-    <w:p>
-      <w:pPr>
-        <w:spacing w:line="360" w:lineRule="auto"/>
-        <w:ind w:left="360"/>
-        <w:jc w:val="both"/>
-      </w:pPr>
-      <w:r>
-        <w:t>- sprawdzić działanie aplikacji,</w:t>
-      </w:r>
-    </w:p>
-    <w:p>
-      <w:pPr>
-        <w:spacing w:line="360" w:lineRule="auto"/>
-        <w:ind w:left="360"/>
-        <w:jc w:val="both"/>
-      </w:pPr>
-      <w:r>
-        <w:t>- zapisać aplikację,</w:t>
-      </w:r>
-    </w:p>
-    <w:p>
-      <w:pPr>
-        <w:spacing w:line="360" w:lineRule="auto"/>
-        <w:ind w:left="360"/>
-        <w:jc w:val="both"/>
-      </w:pPr>
-      <w:r>
-        <w:t>- zamknąć aplikację i projekt</w:t>
-      </w:r>
-      <w:r>
-        <w:t>.</w:t>
-      </w:r>
-    </w:p>
-    <w:p>
-      <w:pPr>
-        <w:spacing w:line="360" w:lineRule="auto"/>
-        <w:ind w:left="360"/>
-        <w:jc w:val="both"/>
-      </w:pPr>
-    </w:p>
-    <w:p>
-      <w:pPr>
-        <w:pStyle w:val="Akapitzlist"/>
-        <w:numPr>
-          <w:ilvl w:val="0"/>
-          <w:numId w:val="25"/>
-        </w:numPr>
-        <w:spacing w:line="360" w:lineRule="auto"/>
-        <w:jc w:val="both"/>
-        <w:outlineLvl w:val="0"/>
-        <w:rPr>
-          <w:b/>
-        </w:rPr>
-      </w:pPr>
-      <w:bookmarkStart w:id="16" w:name="_Ref427319642"/>
-      <w:bookmarkStart w:id="17" w:name="_Ref431677884"/>
-      <w:bookmarkStart w:id="18" w:name="_Ref435049848"/>
-      <w:bookmarkStart w:id="19" w:name="_Ref436568886"/>
-      <w:bookmarkStart w:id="20" w:name="_Ref437378424"/>
-      <w:bookmarkStart w:id="21" w:name="_Ref437552650"/>
-      <w:bookmarkStart w:id="22" w:name="_Ref439683658"/>
-      <w:bookmarkStart w:id="23" w:name="_Ref440890198"/>
-      <w:r>
-        <w:rPr>
-          <w:b/>
-        </w:rPr>
-        <w:lastRenderedPageBreak/>
-        <w:t>PRZYKŁAD REALIZACJI ZADANIA</w:t>
-      </w:r>
       <w:bookmarkEnd w:id="16"/>
       <w:bookmarkEnd w:id="17"/>
-      <w:r>
-        <w:rPr>
-          <w:b/>
-        </w:rPr>
-        <w:t xml:space="preserve"> – </w:t>
-      </w:r>
       <w:bookmarkEnd w:id="18"/>
-      <w:bookmarkEnd w:id="19"/>
-      <w:bookmarkEnd w:id="20"/>
-      <w:bookmarkEnd w:id="21"/>
-      <w:bookmarkEnd w:id="22"/>
       <w:r>
         <w:rPr>
           <w:b/>
@@ -4686,7 +3713,7 @@
         </w:rPr>
         <w:t>)</w:t>
       </w:r>
-      <w:bookmarkEnd w:id="23"/>
+      <w:bookmarkEnd w:id="19"/>
     </w:p>
     <w:p>
       <w:pPr>
@@ -4851,43 +3878,43 @@
         <w:fldChar w:fldCharType="separate"/>
       </w:r>
       <w:r>
+        <w:t>Rys. 4</w:t>
+      </w:r>
+      <w:r>
+        <w:fldChar w:fldCharType="end"/>
+      </w:r>
+      <w:r>
+        <w:t xml:space="preserve"> oraz </w:t>
+      </w:r>
+      <w:r>
+        <w:fldChar w:fldCharType="begin"/>
+      </w:r>
+      <w:r>
+        <w:instrText xml:space="preserve"> REF _Ref440892792 \r \h </w:instrText>
+      </w:r>
+      <w:r>
+        <w:fldChar w:fldCharType="separate"/>
+      </w:r>
+      <w:r>
         <w:t>Rys. 5</w:t>
       </w:r>
       <w:r>
         <w:fldChar w:fldCharType="end"/>
       </w:r>
       <w:r>
-        <w:t xml:space="preserve"> oraz </w:t>
+        <w:t xml:space="preserve">, kod zawarty na </w:t>
       </w:r>
       <w:r>
         <w:fldChar w:fldCharType="begin"/>
       </w:r>
       <w:r>
-        <w:instrText xml:space="preserve"> REF _Ref440892792 \r \h </w:instrText>
+        <w:instrText xml:space="preserve"> REF _Ref440892778 \r \h </w:instrText>
       </w:r>
       <w:r>
         <w:fldChar w:fldCharType="separate"/>
       </w:r>
       <w:r>
-        <w:t>Rys. 6</w:t>
-      </w:r>
-      <w:r>
-        <w:fldChar w:fldCharType="end"/>
-      </w:r>
-      <w:r>
-        <w:t xml:space="preserve">, kod zawarty na </w:t>
-      </w:r>
-      <w:r>
-        <w:fldChar w:fldCharType="begin"/>
-      </w:r>
-      <w:r>
-        <w:instrText xml:space="preserve"> REF _Ref440892778 \r \h </w:instrText>
-      </w:r>
-      <w:r>
-        <w:fldChar w:fldCharType="separate"/>
-      </w:r>
-      <w:r>
-        <w:t>Rys. 5</w:t>
+        <w:t>Rys. 4</w:t>
       </w:r>
       <w:r>
         <w:fldChar w:fldCharType="end"/>
@@ -5301,7 +4328,7 @@
                     </pic:cNvPicPr>
                   </pic:nvPicPr>
                   <pic:blipFill>
-                    <a:blip r:embed="rId19" cstate="print"/>
+                    <a:blip r:embed="rId17" cstate="print"/>
                     <a:srcRect/>
                     <a:stretch>
                       <a:fillRect/>
@@ -5343,7 +4370,7 @@
           <w:sz w:val="20"/>
         </w:rPr>
       </w:pPr>
-      <w:bookmarkStart w:id="24" w:name="_Ref440892778"/>
+      <w:bookmarkStart w:id="20" w:name="_Ref440892778"/>
       <w:r>
         <w:rPr>
           <w:sz w:val="20"/>
@@ -5398,7 +4425,7 @@
         </w:rPr>
         <w:t>) – kod programu</w:t>
       </w:r>
-      <w:bookmarkEnd w:id="24"/>
+      <w:bookmarkEnd w:id="20"/>
     </w:p>
     <w:p>
       <w:pPr>
@@ -5427,7 +4454,7 @@
                     </pic:cNvPicPr>
                   </pic:nvPicPr>
                   <pic:blipFill>
-                    <a:blip r:embed="rId20" cstate="print"/>
+                    <a:blip r:embed="rId18" cstate="print"/>
                     <a:srcRect/>
                     <a:stretch>
                       <a:fillRect/>
@@ -5469,7 +4496,7 @@
           <w:sz w:val="20"/>
         </w:rPr>
       </w:pPr>
-      <w:bookmarkStart w:id="25" w:name="_Ref440892792"/>
+      <w:bookmarkStart w:id="21" w:name="_Ref440892792"/>
       <w:r>
         <w:rPr>
           <w:sz w:val="20"/>
@@ -5530,7 +4557,7 @@
         </w:rPr>
         <w:t>panel użytkownika</w:t>
       </w:r>
-      <w:bookmarkEnd w:id="25"/>
+      <w:bookmarkEnd w:id="21"/>
     </w:p>
     <w:p>
       <w:pPr>
@@ -5556,14 +4583,14 @@
           <w:b/>
         </w:rPr>
       </w:pPr>
-      <w:bookmarkStart w:id="26" w:name="_Ref427319682"/>
+      <w:bookmarkStart w:id="22" w:name="_Ref427319682"/>
       <w:r>
         <w:rPr>
           <w:b/>
         </w:rPr>
         <w:t>RAPORT</w:t>
       </w:r>
-      <w:bookmarkEnd w:id="26"/>
+      <w:bookmarkEnd w:id="22"/>
     </w:p>
     <w:p>
       <w:pPr>
@@ -5621,14 +4648,14 @@
           <w:b/>
         </w:rPr>
       </w:pPr>
-      <w:bookmarkStart w:id="27" w:name="_Ref427319687"/>
+      <w:bookmarkStart w:id="23" w:name="_Ref427319687"/>
       <w:r>
         <w:rPr>
           <w:b/>
         </w:rPr>
         <w:t>PYTANIA</w:t>
       </w:r>
-      <w:bookmarkEnd w:id="27"/>
+      <w:bookmarkEnd w:id="23"/>
     </w:p>
     <w:p>
       <w:pPr>
@@ -5640,98 +4667,7 @@
         <w:spacing w:line="360" w:lineRule="auto"/>
       </w:pPr>
       <w:r>
-        <w:t xml:space="preserve">Które z następujących elementów zaliczają się do klasy VI a które do klasy </w:t>
-      </w:r>
-      <w:proofErr w:type="spellStart"/>
-      <w:r>
-        <w:t>Control</w:t>
-      </w:r>
-      <w:proofErr w:type="spellEnd"/>
-    </w:p>
-    <w:p>
-      <w:pPr>
-        <w:pStyle w:val="Akapitzlist"/>
-        <w:numPr>
-          <w:ilvl w:val="0"/>
-          <w:numId w:val="47"/>
-        </w:numPr>
-        <w:spacing w:line="360" w:lineRule="auto"/>
-      </w:pPr>
-      <w:r>
-        <w:t>Format and Precision,</w:t>
-      </w:r>
-    </w:p>
-    <w:p>
-      <w:pPr>
-        <w:pStyle w:val="Akapitzlist"/>
-        <w:numPr>
-          <w:ilvl w:val="0"/>
-          <w:numId w:val="47"/>
-        </w:numPr>
-        <w:spacing w:line="360" w:lineRule="auto"/>
-      </w:pPr>
-      <w:proofErr w:type="spellStart"/>
-      <w:r>
-        <w:t>Blinking</w:t>
-      </w:r>
-      <w:proofErr w:type="spellEnd"/>
-      <w:r>
-        <w:t>,</w:t>
-      </w:r>
-    </w:p>
-    <w:p>
-      <w:pPr>
-        <w:pStyle w:val="Akapitzlist"/>
-        <w:numPr>
-          <w:ilvl w:val="0"/>
-          <w:numId w:val="47"/>
-        </w:numPr>
-        <w:spacing w:line="360" w:lineRule="auto"/>
-      </w:pPr>
-      <w:proofErr w:type="spellStart"/>
-      <w:r>
-        <w:t>Reinitialize</w:t>
-      </w:r>
-      <w:proofErr w:type="spellEnd"/>
-      <w:r>
-        <w:t xml:space="preserve"> to </w:t>
-      </w:r>
-      <w:proofErr w:type="spellStart"/>
-      <w:r>
-        <w:t>Default</w:t>
-      </w:r>
-      <w:proofErr w:type="spellEnd"/>
-      <w:r>
-        <w:t xml:space="preserve"> </w:t>
-      </w:r>
-      <w:proofErr w:type="spellStart"/>
-      <w:r>
-        <w:t>Value</w:t>
-      </w:r>
-      <w:proofErr w:type="spellEnd"/>
-      <w:r>
-        <w:t>,</w:t>
-      </w:r>
-    </w:p>
-    <w:p>
-      <w:pPr>
-        <w:pStyle w:val="Akapitzlist"/>
-        <w:numPr>
-          <w:ilvl w:val="0"/>
-          <w:numId w:val="47"/>
-        </w:numPr>
-        <w:spacing w:line="360" w:lineRule="auto"/>
-      </w:pPr>
-      <w:r>
-        <w:t xml:space="preserve">Show </w:t>
-      </w:r>
-      <w:proofErr w:type="spellStart"/>
-      <w:r>
-        <w:t>Tool</w:t>
-      </w:r>
-      <w:proofErr w:type="spellEnd"/>
-      <w:r>
-        <w:t xml:space="preserve"> Bar.</w:t>
+        <w:t>Wymienić cechy dobrze napisanego kodu.</w:t>
       </w:r>
     </w:p>
     <w:p>
@@ -5743,11 +4679,17 @@
         </w:numPr>
         <w:spacing w:line="360" w:lineRule="auto"/>
       </w:pPr>
+      <w:r>
+        <w:t xml:space="preserve">Co to jest </w:t>
+      </w:r>
       <w:proofErr w:type="spellStart"/>
       <w:r>
-        <w:t>ee</w:t>
+        <w:t>pooling</w:t>
       </w:r>
       <w:proofErr w:type="spellEnd"/>
+      <w:r>
+        <w:t>.</w:t>
+      </w:r>
     </w:p>
     <w:p>
       <w:pPr>
@@ -5847,7 +4789,6 @@
         <w:rPr>
           <w:lang w:val="en-GB"/>
         </w:rPr>
-        <w:lastRenderedPageBreak/>
         <w:t>LabVIEW Core 2 Course manual.</w:t>
       </w:r>
     </w:p>
@@ -5895,7 +4836,7 @@
         <w:jc w:val="both"/>
       </w:pPr>
       <w:r>
-        <w:t>https://www.youtube.com/watch?v=iNm0zWY7o8g&amp;list=PLUnVykytJXxPxm5u0vRKpPRVVg2u_WgFg&amp;index=3</w:t>
+        <w:t>http://www.paleotechnologist.net/wp-content/uploads/2011/09/LabVIEW_spaghetti_code.png</w:t>
       </w:r>
     </w:p>
     <w:p>
@@ -5913,6 +4854,7 @@
         <w:jc w:val="both"/>
       </w:pPr>
       <w:r>
+        <w:lastRenderedPageBreak/>
         <w:t>https://www.youtube.com/watch?v=RuIN31rSO2k</w:t>
       </w:r>
     </w:p>
@@ -6053,24 +4995,18 @@
           <w:b w:val="0"/>
           <w:sz w:val="28"/>
         </w:rPr>
-        <w:t xml:space="preserve">Opóźnienia i zarządzanie czasem </w:t>
-      </w:r>
+        <w:t xml:space="preserve">Biblioteka </w:t>
+      </w:r>
+      <w:proofErr w:type="spellStart"/>
       <w:r>
         <w:rPr>
           <w:rFonts w:ascii="Arial" w:hAnsi="Arial" w:cs="Arial"/>
           <w:b w:val="0"/>
           <w:sz w:val="28"/>
         </w:rPr>
-        <w:t>działania</w:t>
-      </w:r>
-      <w:r>
-        <w:rPr>
-          <w:rFonts w:ascii="Arial" w:hAnsi="Arial" w:cs="Arial"/>
-          <w:b w:val="0"/>
-          <w:sz w:val="28"/>
-        </w:rPr>
-        <w:t xml:space="preserve"> aplikacji</w:t>
-      </w:r>
+        <w:t>OpenG</w:t>
+      </w:r>
+      <w:proofErr w:type="spellEnd"/>
     </w:p>
     <w:p>
       <w:pPr>
@@ -6180,7 +5116,7 @@
         <w:rStyle w:val="Numerstrony"/>
         <w:noProof/>
       </w:rPr>
-      <w:t>2</w:t>
+      <w:t>6</w:t>
     </w:r>
     <w:r>
       <w:rPr>
@@ -6358,7 +5294,7 @@
               <v:shape id="_x0000_i1025" type="#_x0000_t75" style="width:17.3pt;height:27.05pt" o:ole="">
                 <v:imagedata r:id="rId1" o:title=""/>
               </v:shape>
-              <o:OLEObject Type="Embed" ProgID="CorelDRAW.Graphic.11" ShapeID="_x0000_i1025" DrawAspect="Content" ObjectID="_1545994033" r:id="rId2"/>
+              <o:OLEObject Type="Embed" ProgID="CorelDRAW.Graphic.11" ShapeID="_x0000_i1025" DrawAspect="Content" ObjectID="_1546104548" r:id="rId2"/>
             </w:object>
           </w:r>
         </w:p>
@@ -11514,6 +10450,119 @@
     </w:lvl>
   </w:abstractNum>
   <w:abstractNum w:abstractNumId="45">
+    <w:nsid w:val="74292793"/>
+    <w:multiLevelType w:val="hybridMultilevel"/>
+    <w:tmpl w:val="D508487C"/>
+    <w:lvl w:ilvl="0" w:tplc="50BEDFBA">
+      <w:start w:val="1"/>
+      <w:numFmt w:val="bullet"/>
+      <w:lvlText w:val="-"/>
+      <w:lvlJc w:val="left"/>
+      <w:pPr>
+        <w:ind w:left="1428" w:hanging="360"/>
+      </w:pPr>
+      <w:rPr>
+        <w:rFonts w:ascii="Times New Roman" w:hAnsi="Times New Roman" w:cs="Times New Roman" w:hint="default"/>
+      </w:rPr>
+    </w:lvl>
+    <w:lvl w:ilvl="1" w:tplc="04150003" w:tentative="1">
+      <w:start w:val="1"/>
+      <w:numFmt w:val="bullet"/>
+      <w:lvlText w:val="o"/>
+      <w:lvlJc w:val="left"/>
+      <w:pPr>
+        <w:ind w:left="2148" w:hanging="360"/>
+      </w:pPr>
+      <w:rPr>
+        <w:rFonts w:ascii="Courier New" w:hAnsi="Courier New" w:cs="Courier New" w:hint="default"/>
+      </w:rPr>
+    </w:lvl>
+    <w:lvl w:ilvl="2" w:tplc="04150005" w:tentative="1">
+      <w:start w:val="1"/>
+      <w:numFmt w:val="bullet"/>
+      <w:lvlText w:val=""/>
+      <w:lvlJc w:val="left"/>
+      <w:pPr>
+        <w:ind w:left="2868" w:hanging="360"/>
+      </w:pPr>
+      <w:rPr>
+        <w:rFonts w:ascii="Wingdings" w:hAnsi="Wingdings" w:hint="default"/>
+      </w:rPr>
+    </w:lvl>
+    <w:lvl w:ilvl="3" w:tplc="04150001" w:tentative="1">
+      <w:start w:val="1"/>
+      <w:numFmt w:val="bullet"/>
+      <w:lvlText w:val=""/>
+      <w:lvlJc w:val="left"/>
+      <w:pPr>
+        <w:ind w:left="3588" w:hanging="360"/>
+      </w:pPr>
+      <w:rPr>
+        <w:rFonts w:ascii="Symbol" w:hAnsi="Symbol" w:hint="default"/>
+      </w:rPr>
+    </w:lvl>
+    <w:lvl w:ilvl="4" w:tplc="04150003" w:tentative="1">
+      <w:start w:val="1"/>
+      <w:numFmt w:val="bullet"/>
+      <w:lvlText w:val="o"/>
+      <w:lvlJc w:val="left"/>
+      <w:pPr>
+        <w:ind w:left="4308" w:hanging="360"/>
+      </w:pPr>
+      <w:rPr>
+        <w:rFonts w:ascii="Courier New" w:hAnsi="Courier New" w:cs="Courier New" w:hint="default"/>
+      </w:rPr>
+    </w:lvl>
+    <w:lvl w:ilvl="5" w:tplc="04150005" w:tentative="1">
+      <w:start w:val="1"/>
+      <w:numFmt w:val="bullet"/>
+      <w:lvlText w:val=""/>
+      <w:lvlJc w:val="left"/>
+      <w:pPr>
+        <w:ind w:left="5028" w:hanging="360"/>
+      </w:pPr>
+      <w:rPr>
+        <w:rFonts w:ascii="Wingdings" w:hAnsi="Wingdings" w:hint="default"/>
+      </w:rPr>
+    </w:lvl>
+    <w:lvl w:ilvl="6" w:tplc="04150001" w:tentative="1">
+      <w:start w:val="1"/>
+      <w:numFmt w:val="bullet"/>
+      <w:lvlText w:val=""/>
+      <w:lvlJc w:val="left"/>
+      <w:pPr>
+        <w:ind w:left="5748" w:hanging="360"/>
+      </w:pPr>
+      <w:rPr>
+        <w:rFonts w:ascii="Symbol" w:hAnsi="Symbol" w:hint="default"/>
+      </w:rPr>
+    </w:lvl>
+    <w:lvl w:ilvl="7" w:tplc="04150003" w:tentative="1">
+      <w:start w:val="1"/>
+      <w:numFmt w:val="bullet"/>
+      <w:lvlText w:val="o"/>
+      <w:lvlJc w:val="left"/>
+      <w:pPr>
+        <w:ind w:left="6468" w:hanging="360"/>
+      </w:pPr>
+      <w:rPr>
+        <w:rFonts w:ascii="Courier New" w:hAnsi="Courier New" w:cs="Courier New" w:hint="default"/>
+      </w:rPr>
+    </w:lvl>
+    <w:lvl w:ilvl="8" w:tplc="04150005" w:tentative="1">
+      <w:start w:val="1"/>
+      <w:numFmt w:val="bullet"/>
+      <w:lvlText w:val=""/>
+      <w:lvlJc w:val="left"/>
+      <w:pPr>
+        <w:ind w:left="7188" w:hanging="360"/>
+      </w:pPr>
+      <w:rPr>
+        <w:rFonts w:ascii="Wingdings" w:hAnsi="Wingdings" w:hint="default"/>
+      </w:rPr>
+    </w:lvl>
+  </w:abstractNum>
+  <w:abstractNum w:abstractNumId="46">
     <w:nsid w:val="76C66C13"/>
     <w:multiLevelType w:val="hybridMultilevel"/>
     <w:tmpl w:val="CAA49C9A"/>
@@ -11626,7 +10675,7 @@
       </w:pPr>
     </w:lvl>
   </w:abstractNum>
-  <w:abstractNum w:abstractNumId="46">
+  <w:abstractNum w:abstractNumId="47">
     <w:nsid w:val="7CF80332"/>
     <w:multiLevelType w:val="hybridMultilevel"/>
     <w:tmpl w:val="865050FC"/>
@@ -11739,7 +10788,7 @@
       </w:rPr>
     </w:lvl>
   </w:abstractNum>
-  <w:abstractNum w:abstractNumId="47">
+  <w:abstractNum w:abstractNumId="48">
     <w:nsid w:val="7E5D7D8E"/>
     <w:multiLevelType w:val="hybridMultilevel"/>
     <w:tmpl w:val="8CE80A54"/>
@@ -11829,7 +10878,7 @@
       </w:pPr>
     </w:lvl>
   </w:abstractNum>
-  <w:abstractNum w:abstractNumId="48">
+  <w:abstractNum w:abstractNumId="49">
     <w:nsid w:val="7F890F42"/>
     <w:multiLevelType w:val="hybridMultilevel"/>
     <w:tmpl w:val="2BDE6934"/>
@@ -11979,7 +11028,7 @@
     <w:abstractNumId w:val="36"/>
   </w:num>
   <w:num w:numId="13">
-    <w:abstractNumId w:val="45"/>
+    <w:abstractNumId w:val="46"/>
   </w:num>
   <w:num w:numId="14">
     <w:abstractNumId w:val="15"/>
@@ -12024,7 +11073,7 @@
     <w:abstractNumId w:val="28"/>
   </w:num>
   <w:num w:numId="28">
-    <w:abstractNumId w:val="47"/>
+    <w:abstractNumId w:val="48"/>
   </w:num>
   <w:num w:numId="29">
     <w:abstractNumId w:val="34"/>
@@ -12069,7 +11118,7 @@
     <w:abstractNumId w:val="16"/>
   </w:num>
   <w:num w:numId="43">
-    <w:abstractNumId w:val="48"/>
+    <w:abstractNumId w:val="49"/>
   </w:num>
   <w:num w:numId="44">
     <w:abstractNumId w:val="37"/>
@@ -12084,10 +11133,13 @@
     <w:abstractNumId w:val="35"/>
   </w:num>
   <w:num w:numId="48">
-    <w:abstractNumId w:val="46"/>
+    <w:abstractNumId w:val="47"/>
   </w:num>
   <w:num w:numId="49">
     <w:abstractNumId w:val="22"/>
+  </w:num>
+  <w:num w:numId="50">
+    <w:abstractNumId w:val="45"/>
   </w:num>
 </w:numbering>
 </file>
@@ -12838,7 +11890,7 @@
 </file>
 
 <file path=customXml/itemProps1.xml><?xml version="1.0" encoding="utf-8"?>
-<ds:datastoreItem xmlns:ds="http://schemas.openxmlformats.org/officeDocument/2006/customXml" ds:itemID="{33FD9E01-E023-49A5-BD7C-90FF66604ED3}">
+<ds:datastoreItem xmlns:ds="http://schemas.openxmlformats.org/officeDocument/2006/customXml" ds:itemID="{6877B541-9002-43DB-9FB2-F22B245C30B5}">
   <ds:schemaRefs>
     <ds:schemaRef ds:uri="http://schemas.openxmlformats.org/officeDocument/2006/bibliography"/>
   </ds:schemaRefs>

</xml_diff>